<commit_message>
ispravljena baza u fazi 4
</commit_message>
<xml_diff>
--- a/Faza 4/Specifikacija baze/SpecifikacijaBaze.docx
+++ b/Faza 4/Specifikacija baze/SpecifikacijaBaze.docx
@@ -1,6 +1,6 @@
 
 <file path=word/document.xml><?xml version="1.0" encoding="utf-8"?>
-<w:document xmlns:wpc="http://schemas.microsoft.com/office/word/2010/wordprocessingCanvas" xmlns:cx="http://schemas.microsoft.com/office/drawing/2014/chartex" xmlns:cx1="http://schemas.microsoft.com/office/drawing/2015/9/8/chartex" xmlns:cx2="http://schemas.microsoft.com/office/drawing/2015/10/21/chartex" xmlns:cx3="http://schemas.microsoft.com/office/drawing/2016/5/9/chartex" xmlns:cx4="http://schemas.microsoft.com/office/drawing/2016/5/10/chartex" xmlns:cx5="http://schemas.microsoft.com/office/drawing/2016/5/11/chartex" xmlns:cx6="http://schemas.microsoft.com/office/drawing/2016/5/12/chartex" xmlns:cx7="http://schemas.microsoft.com/office/drawing/2016/5/13/chartex" xmlns:cx8="http://schemas.microsoft.com/office/drawing/2016/5/14/chartex" xmlns:mc="http://schemas.openxmlformats.org/markup-compatibility/2006" xmlns:aink="http://schemas.microsoft.com/office/drawing/2016/ink" xmlns:am3d="http://schemas.microsoft.com/office/drawing/2017/model3d" xmlns:o="urn:schemas-microsoft-com:office:office" xmlns:r="http://schemas.openxmlformats.org/officeDocument/2006/relationships" xmlns:m="http://schemas.openxmlformats.org/officeDocument/2006/math" xmlns:v="urn:schemas-microsoft-com:vml" xmlns:wp14="http://schemas.microsoft.com/office/word/2010/wordprocessingDrawing" xmlns:wp="http://schemas.openxmlformats.org/drawingml/2006/wordprocessingDrawing" xmlns:w10="urn:schemas-microsoft-com:office:word" xmlns:w="http://schemas.openxmlformats.org/wordprocessingml/2006/main" xmlns:w14="http://schemas.microsoft.com/office/word/2010/wordml" xmlns:w15="http://schemas.microsoft.com/office/word/2012/wordml" xmlns:w16cex="http://schemas.microsoft.com/office/word/2018/wordml/cex" xmlns:w16cid="http://schemas.microsoft.com/office/word/2016/wordml/cid" xmlns:w16="http://schemas.microsoft.com/office/word/2018/wordml" xmlns:w16sdtdh="http://schemas.microsoft.com/office/word/2020/wordml/sdtdatahash" xmlns:w16se="http://schemas.microsoft.com/office/word/2015/wordml/symex" xmlns:wpg="http://schemas.microsoft.com/office/word/2010/wordprocessingGroup" xmlns:wpi="http://schemas.microsoft.com/office/word/2010/wordprocessingInk" xmlns:wne="http://schemas.microsoft.com/office/word/2006/wordml" xmlns:wps="http://schemas.microsoft.com/office/word/2010/wordprocessingShape" mc:Ignorable="w14 w15 w16se w16cid w16 w16cex w16sdtdh wp14">
+<w:document xmlns:wpc="http://schemas.microsoft.com/office/word/2010/wordprocessingCanvas" xmlns:cx="http://schemas.microsoft.com/office/drawing/2014/chartex" xmlns:cx1="http://schemas.microsoft.com/office/drawing/2015/9/8/chartex" xmlns:cx2="http://schemas.microsoft.com/office/drawing/2015/10/21/chartex" xmlns:cx3="http://schemas.microsoft.com/office/drawing/2016/5/9/chartex" xmlns:cx4="http://schemas.microsoft.com/office/drawing/2016/5/10/chartex" xmlns:cx5="http://schemas.microsoft.com/office/drawing/2016/5/11/chartex" xmlns:cx6="http://schemas.microsoft.com/office/drawing/2016/5/12/chartex" xmlns:cx7="http://schemas.microsoft.com/office/drawing/2016/5/13/chartex" xmlns:cx8="http://schemas.microsoft.com/office/drawing/2016/5/14/chartex" xmlns:mc="http://schemas.openxmlformats.org/markup-compatibility/2006" xmlns:aink="http://schemas.microsoft.com/office/drawing/2016/ink" xmlns:am3d="http://schemas.microsoft.com/office/drawing/2017/model3d" xmlns:o="urn:schemas-microsoft-com:office:office" xmlns:oel="http://schemas.microsoft.com/office/2019/extlst" xmlns:r="http://schemas.openxmlformats.org/officeDocument/2006/relationships" xmlns:m="http://schemas.openxmlformats.org/officeDocument/2006/math" xmlns:v="urn:schemas-microsoft-com:vml" xmlns:wp14="http://schemas.microsoft.com/office/word/2010/wordprocessingDrawing" xmlns:wp="http://schemas.openxmlformats.org/drawingml/2006/wordprocessingDrawing" xmlns:w10="urn:schemas-microsoft-com:office:word" xmlns:w="http://schemas.openxmlformats.org/wordprocessingml/2006/main" xmlns:w14="http://schemas.microsoft.com/office/word/2010/wordml" xmlns:w15="http://schemas.microsoft.com/office/word/2012/wordml" xmlns:w16cex="http://schemas.microsoft.com/office/word/2018/wordml/cex" xmlns:w16cid="http://schemas.microsoft.com/office/word/2016/wordml/cid" xmlns:w16="http://schemas.microsoft.com/office/word/2018/wordml" xmlns:w16sdtdh="http://schemas.microsoft.com/office/word/2020/wordml/sdtdatahash" xmlns:w16se="http://schemas.microsoft.com/office/word/2015/wordml/symex" xmlns:wpg="http://schemas.microsoft.com/office/word/2010/wordprocessingGroup" xmlns:wpi="http://schemas.microsoft.com/office/word/2010/wordprocessingInk" xmlns:wne="http://schemas.microsoft.com/office/word/2006/wordml" xmlns:wps="http://schemas.microsoft.com/office/word/2010/wordprocessingShape" mc:Ignorable="w14 w15 w16se w16cid w16 w16cex w16sdtdh wp14">
   <w:body>
     <w:p>
       <w:pPr>
@@ -664,12 +664,15 @@
     <w:tbl>
       <w:tblPr>
         <w:tblW w:w="8373" w:type="dxa"/>
-        <w:tblInd w:w="22" w:type="dxa"/>
+        <w:tblBorders>
+          <w:top w:val="single" w:sz="4" w:space="0" w:color="999999"/>
+          <w:left w:val="single" w:sz="4" w:space="0" w:color="999999"/>
+          <w:bottom w:val="single" w:sz="4" w:space="0" w:color="999999"/>
+          <w:right w:val="single" w:sz="4" w:space="0" w:color="999999"/>
+          <w:insideH w:val="single" w:sz="4" w:space="0" w:color="999999"/>
+          <w:insideV w:val="single" w:sz="4" w:space="0" w:color="999999"/>
+        </w:tblBorders>
         <w:tblLayout w:type="fixed"/>
-        <w:tblCellMar>
-          <w:left w:w="115" w:type="dxa"/>
-          <w:right w:w="115" w:type="dxa"/>
-        </w:tblCellMar>
         <w:tblLook w:val="0000" w:firstRow="0" w:lastRow="0" w:firstColumn="0" w:lastColumn="0" w:noHBand="0" w:noVBand="0"/>
       </w:tblPr>
       <w:tblGrid>
@@ -679,17 +682,10 @@
         <w:gridCol w:w="2880"/>
       </w:tblGrid>
       <w:tr>
-        <w:trPr>
-          <w:cantSplit/>
-        </w:trPr>
         <w:tc>
           <w:tcPr>
             <w:tcW w:w="1713" w:type="dxa"/>
-            <w:tcBorders>
-              <w:top w:val="single" w:sz="12" w:space="0" w:color="auto"/>
-              <w:left w:val="single" w:sz="12" w:space="0" w:color="auto"/>
-              <w:bottom w:val="double" w:sz="6" w:space="0" w:color="auto"/>
-            </w:tcBorders>
+            <w:shd w:val="clear" w:color="auto" w:fill="auto"/>
           </w:tcPr>
           <w:p>
             <w:pPr>
@@ -712,12 +708,7 @@
         <w:tc>
           <w:tcPr>
             <w:tcW w:w="1620" w:type="dxa"/>
-            <w:tcBorders>
-              <w:top w:val="single" w:sz="12" w:space="0" w:color="auto"/>
-              <w:left w:val="single" w:sz="6" w:space="0" w:color="auto"/>
-              <w:bottom w:val="double" w:sz="6" w:space="0" w:color="auto"/>
-              <w:right w:val="single" w:sz="6" w:space="0" w:color="auto"/>
-            </w:tcBorders>
+            <w:shd w:val="clear" w:color="auto" w:fill="auto"/>
           </w:tcPr>
           <w:p>
             <w:pPr>
@@ -740,11 +731,7 @@
         <w:tc>
           <w:tcPr>
             <w:tcW w:w="2160" w:type="dxa"/>
-            <w:tcBorders>
-              <w:top w:val="single" w:sz="12" w:space="0" w:color="auto"/>
-              <w:bottom w:val="double" w:sz="6" w:space="0" w:color="auto"/>
-              <w:right w:val="single" w:sz="6" w:space="0" w:color="auto"/>
-            </w:tcBorders>
+            <w:shd w:val="clear" w:color="auto" w:fill="auto"/>
           </w:tcPr>
           <w:p>
             <w:pPr>
@@ -768,11 +755,7 @@
         <w:tc>
           <w:tcPr>
             <w:tcW w:w="2880" w:type="dxa"/>
-            <w:tcBorders>
-              <w:top w:val="single" w:sz="12" w:space="0" w:color="auto"/>
-              <w:bottom w:val="double" w:sz="6" w:space="0" w:color="auto"/>
-              <w:right w:val="single" w:sz="12" w:space="0" w:color="auto"/>
-            </w:tcBorders>
+            <w:shd w:val="clear" w:color="auto" w:fill="auto"/>
           </w:tcPr>
           <w:p>
             <w:pPr>
@@ -794,17 +777,10 @@
         </w:tc>
       </w:tr>
       <w:tr>
-        <w:trPr>
-          <w:cantSplit/>
-        </w:trPr>
         <w:tc>
           <w:tcPr>
             <w:tcW w:w="1713" w:type="dxa"/>
-            <w:tcBorders>
-              <w:left w:val="single" w:sz="12" w:space="0" w:color="auto"/>
-              <w:right w:val="single" w:sz="6" w:space="0" w:color="auto"/>
-            </w:tcBorders>
-            <w:vAlign w:val="center"/>
+            <w:shd w:val="clear" w:color="auto" w:fill="auto"/>
           </w:tcPr>
           <w:p>
             <w:pPr>
@@ -846,11 +822,7 @@
         <w:tc>
           <w:tcPr>
             <w:tcW w:w="1620" w:type="dxa"/>
-            <w:tcBorders>
-              <w:left w:val="single" w:sz="6" w:space="0" w:color="auto"/>
-              <w:right w:val="single" w:sz="6" w:space="0" w:color="auto"/>
-            </w:tcBorders>
-            <w:vAlign w:val="center"/>
+            <w:shd w:val="clear" w:color="auto" w:fill="auto"/>
           </w:tcPr>
           <w:p>
             <w:pPr>
@@ -914,11 +886,7 @@
         <w:tc>
           <w:tcPr>
             <w:tcW w:w="2160" w:type="dxa"/>
-            <w:tcBorders>
-              <w:left w:val="single" w:sz="6" w:space="0" w:color="auto"/>
-              <w:right w:val="single" w:sz="6" w:space="0" w:color="auto"/>
-            </w:tcBorders>
-            <w:vAlign w:val="center"/>
+            <w:shd w:val="clear" w:color="auto" w:fill="auto"/>
           </w:tcPr>
           <w:p>
             <w:pPr>
@@ -940,11 +908,7 @@
         <w:tc>
           <w:tcPr>
             <w:tcW w:w="2880" w:type="dxa"/>
-            <w:tcBorders>
-              <w:left w:val="single" w:sz="6" w:space="0" w:color="auto"/>
-              <w:right w:val="single" w:sz="12" w:space="0" w:color="auto"/>
-            </w:tcBorders>
-            <w:vAlign w:val="center"/>
+            <w:shd w:val="clear" w:color="auto" w:fill="auto"/>
           </w:tcPr>
           <w:p>
             <w:pPr>
@@ -958,16 +922,10 @@
         </w:tc>
       </w:tr>
       <w:tr>
-        <w:trPr>
-          <w:cantSplit/>
-        </w:trPr>
         <w:tc>
           <w:tcPr>
             <w:tcW w:w="1713" w:type="dxa"/>
-            <w:tcBorders>
-              <w:left w:val="single" w:sz="12" w:space="0" w:color="auto"/>
-              <w:right w:val="single" w:sz="6" w:space="0" w:color="auto"/>
-            </w:tcBorders>
+            <w:shd w:val="clear" w:color="auto" w:fill="auto"/>
           </w:tcPr>
           <w:p>
             <w:pPr>
@@ -976,6 +934,105 @@
                 <w:tab w:val="clear" w:pos="4320"/>
                 <w:tab w:val="clear" w:pos="8640"/>
               </w:tabs>
+              <w:rPr>
+                <w:noProof/>
+                <w:lang w:val="sr-Latn-CS"/>
+              </w:rPr>
+            </w:pPr>
+            <w:r>
+              <w:rPr>
+                <w:b/>
+                <w:bCs/>
+                <w:noProof/>
+                <w:lang w:val="sr-Latn-CS"/>
+              </w:rPr>
+              <w:t>Verzija v1.</w:t>
+            </w:r>
+            <w:r>
+              <w:rPr>
+                <w:b/>
+                <w:bCs/>
+                <w:noProof/>
+                <w:lang w:val="sr-Latn-CS"/>
+              </w:rPr>
+              <w:t>1</w:t>
+            </w:r>
+          </w:p>
+        </w:tc>
+        <w:tc>
+          <w:tcPr>
+            <w:tcW w:w="1620" w:type="dxa"/>
+            <w:shd w:val="clear" w:color="auto" w:fill="auto"/>
+          </w:tcPr>
+          <w:p>
+            <w:pPr>
+              <w:jc w:val="both"/>
+              <w:rPr>
+                <w:noProof/>
+                <w:lang w:val="sr-Latn-CS"/>
+              </w:rPr>
+            </w:pPr>
+            <w:r>
+              <w:rPr>
+                <w:noProof/>
+                <w:lang w:val="sr-Latn-CS"/>
+              </w:rPr>
+              <w:t>10.06.2022.</w:t>
+            </w:r>
+          </w:p>
+        </w:tc>
+        <w:tc>
+          <w:tcPr>
+            <w:tcW w:w="2160" w:type="dxa"/>
+            <w:shd w:val="clear" w:color="auto" w:fill="auto"/>
+          </w:tcPr>
+          <w:p>
+            <w:pPr>
+              <w:jc w:val="both"/>
+              <w:rPr>
+                <w:noProof/>
+              </w:rPr>
+            </w:pPr>
+            <w:r>
+              <w:rPr>
+                <w:noProof/>
+                <w:lang w:val="sr-Latn-CS"/>
+              </w:rPr>
+              <w:t>Uroš Berić</w:t>
+            </w:r>
+          </w:p>
+        </w:tc>
+        <w:tc>
+          <w:tcPr>
+            <w:tcW w:w="2880" w:type="dxa"/>
+            <w:shd w:val="clear" w:color="auto" w:fill="auto"/>
+          </w:tcPr>
+          <w:p>
+            <w:pPr>
+              <w:jc w:val="both"/>
+              <w:rPr>
+                <w:noProof/>
+                <w:lang w:val="sr-Latn-RS"/>
+              </w:rPr>
+            </w:pPr>
+            <w:r>
+              <w:rPr>
+                <w:noProof/>
+                <w:lang w:val="sr-Latn-RS"/>
+              </w:rPr>
+              <w:t>Ažuriranje baze</w:t>
+            </w:r>
+          </w:p>
+        </w:tc>
+      </w:tr>
+      <w:tr>
+        <w:tc>
+          <w:tcPr>
+            <w:tcW w:w="1713" w:type="dxa"/>
+            <w:shd w:val="clear" w:color="auto" w:fill="auto"/>
+          </w:tcPr>
+          <w:p>
+            <w:pPr>
               <w:jc w:val="both"/>
               <w:rPr>
                 <w:noProof/>
@@ -987,10 +1044,7 @@
         <w:tc>
           <w:tcPr>
             <w:tcW w:w="1620" w:type="dxa"/>
-            <w:tcBorders>
-              <w:left w:val="single" w:sz="6" w:space="0" w:color="auto"/>
-              <w:right w:val="single" w:sz="6" w:space="0" w:color="auto"/>
-            </w:tcBorders>
+            <w:shd w:val="clear" w:color="auto" w:fill="auto"/>
           </w:tcPr>
           <w:p>
             <w:pPr>
@@ -1005,10 +1059,7 @@
         <w:tc>
           <w:tcPr>
             <w:tcW w:w="2160" w:type="dxa"/>
-            <w:tcBorders>
-              <w:left w:val="single" w:sz="6" w:space="0" w:color="auto"/>
-              <w:right w:val="single" w:sz="6" w:space="0" w:color="auto"/>
-            </w:tcBorders>
+            <w:shd w:val="clear" w:color="auto" w:fill="auto"/>
           </w:tcPr>
           <w:p>
             <w:pPr>
@@ -1023,91 +1074,7 @@
         <w:tc>
           <w:tcPr>
             <w:tcW w:w="2880" w:type="dxa"/>
-            <w:tcBorders>
-              <w:left w:val="single" w:sz="6" w:space="0" w:color="auto"/>
-              <w:right w:val="single" w:sz="12" w:space="0" w:color="auto"/>
-            </w:tcBorders>
-          </w:tcPr>
-          <w:p>
-            <w:pPr>
-              <w:jc w:val="both"/>
-              <w:rPr>
-                <w:noProof/>
-                <w:lang w:val="sr-Latn-CS"/>
-              </w:rPr>
-            </w:pPr>
-          </w:p>
-        </w:tc>
-      </w:tr>
-      <w:tr>
-        <w:trPr>
-          <w:cantSplit/>
-        </w:trPr>
-        <w:tc>
-          <w:tcPr>
-            <w:tcW w:w="1713" w:type="dxa"/>
-            <w:tcBorders>
-              <w:left w:val="single" w:sz="12" w:space="0" w:color="auto"/>
-              <w:bottom w:val="single" w:sz="6" w:space="0" w:color="auto"/>
-              <w:right w:val="single" w:sz="6" w:space="0" w:color="auto"/>
-            </w:tcBorders>
-          </w:tcPr>
-          <w:p>
-            <w:pPr>
-              <w:jc w:val="both"/>
-              <w:rPr>
-                <w:noProof/>
-                <w:lang w:val="sr-Latn-CS"/>
-              </w:rPr>
-            </w:pPr>
-          </w:p>
-        </w:tc>
-        <w:tc>
-          <w:tcPr>
-            <w:tcW w:w="1620" w:type="dxa"/>
-            <w:tcBorders>
-              <w:left w:val="single" w:sz="6" w:space="0" w:color="auto"/>
-              <w:bottom w:val="single" w:sz="6" w:space="0" w:color="auto"/>
-              <w:right w:val="single" w:sz="6" w:space="0" w:color="auto"/>
-            </w:tcBorders>
-          </w:tcPr>
-          <w:p>
-            <w:pPr>
-              <w:jc w:val="both"/>
-              <w:rPr>
-                <w:noProof/>
-                <w:lang w:val="sr-Latn-CS"/>
-              </w:rPr>
-            </w:pPr>
-          </w:p>
-        </w:tc>
-        <w:tc>
-          <w:tcPr>
-            <w:tcW w:w="2160" w:type="dxa"/>
-            <w:tcBorders>
-              <w:left w:val="single" w:sz="6" w:space="0" w:color="auto"/>
-              <w:bottom w:val="single" w:sz="6" w:space="0" w:color="auto"/>
-              <w:right w:val="single" w:sz="6" w:space="0" w:color="auto"/>
-            </w:tcBorders>
-          </w:tcPr>
-          <w:p>
-            <w:pPr>
-              <w:jc w:val="both"/>
-              <w:rPr>
-                <w:noProof/>
-                <w:lang w:val="sr-Latn-CS"/>
-              </w:rPr>
-            </w:pPr>
-          </w:p>
-        </w:tc>
-        <w:tc>
-          <w:tcPr>
-            <w:tcW w:w="2880" w:type="dxa"/>
-            <w:tcBorders>
-              <w:left w:val="single" w:sz="6" w:space="0" w:color="auto"/>
-              <w:bottom w:val="single" w:sz="6" w:space="0" w:color="auto"/>
-              <w:right w:val="single" w:sz="12" w:space="0" w:color="auto"/>
-            </w:tcBorders>
+            <w:shd w:val="clear" w:color="auto" w:fill="auto"/>
           </w:tcPr>
           <w:p>
             <w:pPr>
@@ -1463,6 +1430,9 @@
     </w:p>
     <w:p>
       <w:pPr>
+        <w:tabs>
+          <w:tab w:val="left" w:pos="2796"/>
+        </w:tabs>
         <w:jc w:val="both"/>
         <w:rPr>
           <w:b/>
@@ -1481,6 +1451,16 @@
           <w:lang w:val="sr-Latn-CS"/>
         </w:rPr>
         <w:t>Sadržaj</w:t>
+      </w:r>
+      <w:r>
+        <w:rPr>
+          <w:b/>
+          <w:bCs/>
+          <w:noProof/>
+          <w:sz w:val="32"/>
+          <w:lang w:val="sr-Latn-CS"/>
+        </w:rPr>
+        <w:tab/>
       </w:r>
     </w:p>
     <w:p>
@@ -1561,7 +1541,7 @@
         <w:rPr>
           <w:noProof/>
         </w:rPr>
-        <w:instrText xml:space="preserve"> PAGEREF _Toc101381580 \h </w:instrText>
+        <w:instrText xml:space="preserve"> PAGEREF _Toc105790898 \h </w:instrText>
       </w:r>
       <w:r>
         <w:rPr>
@@ -1578,7 +1558,7 @@
         <w:rPr>
           <w:noProof/>
         </w:rPr>
-        <w:t>4</w:t>
+        <w:t>5</w:t>
       </w:r>
       <w:r>
         <w:rPr>
@@ -1640,7 +1620,7 @@
         <w:rPr>
           <w:noProof/>
         </w:rPr>
-        <w:instrText xml:space="preserve"> PAGEREF _Toc101381581 \h </w:instrText>
+        <w:instrText xml:space="preserve"> PAGEREF _Toc105790899 \h </w:instrText>
       </w:r>
       <w:r>
         <w:rPr>
@@ -1657,7 +1637,7 @@
         <w:rPr>
           <w:noProof/>
         </w:rPr>
-        <w:t>4</w:t>
+        <w:t>5</w:t>
       </w:r>
       <w:r>
         <w:rPr>
@@ -1719,7 +1699,7 @@
         <w:rPr>
           <w:noProof/>
         </w:rPr>
-        <w:instrText xml:space="preserve"> PAGEREF _Toc101381582 \h </w:instrText>
+        <w:instrText xml:space="preserve"> PAGEREF _Toc105790900 \h </w:instrText>
       </w:r>
       <w:r>
         <w:rPr>
@@ -1736,7 +1716,7 @@
         <w:rPr>
           <w:noProof/>
         </w:rPr>
-        <w:t>4</w:t>
+        <w:t>5</w:t>
       </w:r>
       <w:r>
         <w:rPr>
@@ -1798,7 +1778,7 @@
         <w:rPr>
           <w:noProof/>
         </w:rPr>
-        <w:instrText xml:space="preserve"> PAGEREF _Toc101381583 \h </w:instrText>
+        <w:instrText xml:space="preserve"> PAGEREF _Toc105790901 \h </w:instrText>
       </w:r>
       <w:r>
         <w:rPr>
@@ -1815,7 +1795,7 @@
         <w:rPr>
           <w:noProof/>
         </w:rPr>
-        <w:t>4</w:t>
+        <w:t>5</w:t>
       </w:r>
       <w:r>
         <w:rPr>
@@ -1877,7 +1857,7 @@
         <w:rPr>
           <w:noProof/>
         </w:rPr>
-        <w:instrText xml:space="preserve"> PAGEREF _Toc101381584 \h </w:instrText>
+        <w:instrText xml:space="preserve"> PAGEREF _Toc105790902 \h </w:instrText>
       </w:r>
       <w:r>
         <w:rPr>
@@ -1894,7 +1874,7 @@
         <w:rPr>
           <w:noProof/>
         </w:rPr>
-        <w:t>4</w:t>
+        <w:t>5</w:t>
       </w:r>
       <w:r>
         <w:rPr>
@@ -1956,7 +1936,7 @@
         <w:rPr>
           <w:noProof/>
         </w:rPr>
-        <w:instrText xml:space="preserve"> PAGEREF _Toc101381585 \h </w:instrText>
+        <w:instrText xml:space="preserve"> PAGEREF _Toc105790903 \h </w:instrText>
       </w:r>
       <w:r>
         <w:rPr>
@@ -1973,7 +1953,7 @@
         <w:rPr>
           <w:noProof/>
         </w:rPr>
-        <w:t>4</w:t>
+        <w:t>5</w:t>
       </w:r>
       <w:r>
         <w:rPr>
@@ -2020,7 +2000,7 @@
         <w:rPr>
           <w:noProof/>
         </w:rPr>
-        <w:instrText xml:space="preserve"> PAGEREF _Toc101381586 \h </w:instrText>
+        <w:instrText xml:space="preserve"> PAGEREF _Toc105790904 \h </w:instrText>
       </w:r>
       <w:r>
         <w:rPr>
@@ -2037,7 +2017,7 @@
         <w:rPr>
           <w:noProof/>
         </w:rPr>
-        <w:t>5</w:t>
+        <w:t>6</w:t>
       </w:r>
       <w:r>
         <w:rPr>
@@ -2099,7 +2079,7 @@
         <w:rPr>
           <w:noProof/>
         </w:rPr>
-        <w:instrText xml:space="preserve"> PAGEREF _Toc101381587 \h </w:instrText>
+        <w:instrText xml:space="preserve"> PAGEREF _Toc105790905 \h </w:instrText>
       </w:r>
       <w:r>
         <w:rPr>
@@ -2116,7 +2096,7 @@
         <w:rPr>
           <w:noProof/>
         </w:rPr>
-        <w:t>5</w:t>
+        <w:t>6</w:t>
       </w:r>
       <w:r>
         <w:rPr>
@@ -2178,7 +2158,7 @@
         <w:rPr>
           <w:noProof/>
         </w:rPr>
-        <w:instrText xml:space="preserve"> PAGEREF _Toc101381588 \h </w:instrText>
+        <w:instrText xml:space="preserve"> PAGEREF _Toc105790906 \h </w:instrText>
       </w:r>
       <w:r>
         <w:rPr>
@@ -2195,7 +2175,7 @@
         <w:rPr>
           <w:noProof/>
         </w:rPr>
-        <w:t>5</w:t>
+        <w:t>6</w:t>
       </w:r>
       <w:r>
         <w:rPr>
@@ -2242,7 +2222,7 @@
         <w:rPr>
           <w:noProof/>
         </w:rPr>
-        <w:instrText xml:space="preserve"> PAGEREF _Toc101381589 \h </w:instrText>
+        <w:instrText xml:space="preserve"> PAGEREF _Toc105790907 \h </w:instrText>
       </w:r>
       <w:r>
         <w:rPr>
@@ -2259,7 +2239,7 @@
         <w:rPr>
           <w:noProof/>
         </w:rPr>
-        <w:t>7</w:t>
+        <w:t>8</w:t>
       </w:r>
       <w:r>
         <w:rPr>
@@ -2321,7 +2301,7 @@
         <w:rPr>
           <w:noProof/>
         </w:rPr>
-        <w:instrText xml:space="preserve"> PAGEREF _Toc101381590 \h </w:instrText>
+        <w:instrText xml:space="preserve"> PAGEREF _Toc105790908 \h </w:instrText>
       </w:r>
       <w:r>
         <w:rPr>
@@ -2338,7 +2318,7 @@
         <w:rPr>
           <w:noProof/>
         </w:rPr>
-        <w:t>7</w:t>
+        <w:t>8</w:t>
       </w:r>
       <w:r>
         <w:rPr>
@@ -2400,7 +2380,7 @@
         <w:rPr>
           <w:noProof/>
         </w:rPr>
-        <w:instrText xml:space="preserve"> PAGEREF _Toc101381591 \h </w:instrText>
+        <w:instrText xml:space="preserve"> PAGEREF _Toc105790909 \h </w:instrText>
       </w:r>
       <w:r>
         <w:rPr>
@@ -2417,7 +2397,7 @@
         <w:rPr>
           <w:noProof/>
         </w:rPr>
-        <w:t>7</w:t>
+        <w:t>8</w:t>
       </w:r>
       <w:r>
         <w:rPr>
@@ -2479,7 +2459,7 @@
         <w:rPr>
           <w:noProof/>
         </w:rPr>
-        <w:instrText xml:space="preserve"> PAGEREF _Toc101381592 \h </w:instrText>
+        <w:instrText xml:space="preserve"> PAGEREF _Toc105790910 \h </w:instrText>
       </w:r>
       <w:r>
         <w:rPr>
@@ -2496,7 +2476,7 @@
         <w:rPr>
           <w:noProof/>
         </w:rPr>
-        <w:t>7</w:t>
+        <w:t>8</w:t>
       </w:r>
       <w:r>
         <w:rPr>
@@ -2558,7 +2538,7 @@
         <w:rPr>
           <w:noProof/>
         </w:rPr>
-        <w:instrText xml:space="preserve"> PAGEREF _Toc101381593 \h </w:instrText>
+        <w:instrText xml:space="preserve"> PAGEREF _Toc105790911 \h </w:instrText>
       </w:r>
       <w:r>
         <w:rPr>
@@ -2637,7 +2617,7 @@
         <w:rPr>
           <w:noProof/>
         </w:rPr>
-        <w:instrText xml:space="preserve"> PAGEREF _Toc101381594 \h </w:instrText>
+        <w:instrText xml:space="preserve"> PAGEREF _Toc105790912 \h </w:instrText>
       </w:r>
       <w:r>
         <w:rPr>
@@ -2698,7 +2678,7 @@
           <w:noProof/>
           <w:lang w:val="sr-Latn-CS"/>
         </w:rPr>
-        <w:t>Role</w:t>
+        <w:t>User</w:t>
       </w:r>
       <w:r>
         <w:rPr>
@@ -2716,7 +2696,7 @@
         <w:rPr>
           <w:noProof/>
         </w:rPr>
-        <w:instrText xml:space="preserve"> PAGEREF _Toc101381595 \h </w:instrText>
+        <w:instrText xml:space="preserve"> PAGEREF _Toc105790913 \h </w:instrText>
       </w:r>
       <w:r>
         <w:rPr>
@@ -2733,7 +2713,7 @@
         <w:rPr>
           <w:noProof/>
         </w:rPr>
-        <w:t>8</w:t>
+        <w:t>9</w:t>
       </w:r>
       <w:r>
         <w:rPr>
@@ -2777,7 +2757,7 @@
           <w:noProof/>
           <w:lang w:val="sr-Latn-CS"/>
         </w:rPr>
-        <w:t>User</w:t>
+        <w:t>Comment</w:t>
       </w:r>
       <w:r>
         <w:rPr>
@@ -2795,7 +2775,7 @@
         <w:rPr>
           <w:noProof/>
         </w:rPr>
-        <w:instrText xml:space="preserve"> PAGEREF _Toc101381596 \h </w:instrText>
+        <w:instrText xml:space="preserve"> PAGEREF _Toc105790914 \h </w:instrText>
       </w:r>
       <w:r>
         <w:rPr>
@@ -2812,7 +2792,7 @@
         <w:rPr>
           <w:noProof/>
         </w:rPr>
-        <w:t>8</w:t>
+        <w:t>9</w:t>
       </w:r>
       <w:r>
         <w:rPr>
@@ -2856,7 +2836,7 @@
           <w:noProof/>
           <w:lang w:val="sr-Latn-CS"/>
         </w:rPr>
-        <w:t>Comment</w:t>
+        <w:t>ArticleType</w:t>
       </w:r>
       <w:r>
         <w:rPr>
@@ -2874,7 +2854,7 @@
         <w:rPr>
           <w:noProof/>
         </w:rPr>
-        <w:instrText xml:space="preserve"> PAGEREF _Toc101381597 \h </w:instrText>
+        <w:instrText xml:space="preserve"> PAGEREF _Toc105790915 \h </w:instrText>
       </w:r>
       <w:r>
         <w:rPr>
@@ -2935,7 +2915,7 @@
           <w:noProof/>
           <w:lang w:val="sr-Latn-CS"/>
         </w:rPr>
-        <w:t>ArticleType</w:t>
+        <w:t>Article</w:t>
       </w:r>
       <w:r>
         <w:rPr>
@@ -2953,7 +2933,7 @@
         <w:rPr>
           <w:noProof/>
         </w:rPr>
-        <w:instrText xml:space="preserve"> PAGEREF _Toc101381598 \h </w:instrText>
+        <w:instrText xml:space="preserve"> PAGEREF _Toc105790916 \h </w:instrText>
       </w:r>
       <w:r>
         <w:rPr>
@@ -3014,7 +2994,7 @@
           <w:noProof/>
           <w:lang w:val="sr-Latn-CS"/>
         </w:rPr>
-        <w:t>Article</w:t>
+        <w:t>Owns</w:t>
       </w:r>
       <w:r>
         <w:rPr>
@@ -3032,7 +3012,7 @@
         <w:rPr>
           <w:noProof/>
         </w:rPr>
-        <w:instrText xml:space="preserve"> PAGEREF _Toc101381599 \h </w:instrText>
+        <w:instrText xml:space="preserve"> PAGEREF _Toc105790917 \h </w:instrText>
       </w:r>
       <w:r>
         <w:rPr>
@@ -3049,7 +3029,7 @@
         <w:rPr>
           <w:noProof/>
         </w:rPr>
-        <w:t>9</w:t>
+        <w:t>10</w:t>
       </w:r>
       <w:r>
         <w:rPr>
@@ -3093,7 +3073,7 @@
           <w:noProof/>
           <w:lang w:val="sr-Latn-CS"/>
         </w:rPr>
-        <w:t>Owns</w:t>
+        <w:t>ManagerTeam</w:t>
       </w:r>
       <w:r>
         <w:rPr>
@@ -3111,7 +3091,7 @@
         <w:rPr>
           <w:noProof/>
         </w:rPr>
-        <w:instrText xml:space="preserve"> PAGEREF _Toc101381600 \h </w:instrText>
+        <w:instrText xml:space="preserve"> PAGEREF _Toc105790918 \h </w:instrText>
       </w:r>
       <w:r>
         <w:rPr>
@@ -3128,7 +3108,7 @@
         <w:rPr>
           <w:noProof/>
         </w:rPr>
-        <w:t>9</w:t>
+        <w:t>10</w:t>
       </w:r>
       <w:r>
         <w:rPr>
@@ -3172,7 +3152,7 @@
           <w:noProof/>
           <w:lang w:val="sr-Latn-CS"/>
         </w:rPr>
-        <w:t>ManagerTeam</w:t>
+        <w:t>ManagerPlays</w:t>
       </w:r>
       <w:r>
         <w:rPr>
@@ -3190,7 +3170,7 @@
         <w:rPr>
           <w:noProof/>
         </w:rPr>
-        <w:instrText xml:space="preserve"> PAGEREF _Toc101381601 \h </w:instrText>
+        <w:instrText xml:space="preserve"> PAGEREF _Toc105790919 \h </w:instrText>
       </w:r>
       <w:r>
         <w:rPr>
@@ -3207,7 +3187,7 @@
         <w:rPr>
           <w:noProof/>
         </w:rPr>
-        <w:t>9</w:t>
+        <w:t>10</w:t>
       </w:r>
       <w:r>
         <w:rPr>
@@ -3251,7 +3231,7 @@
           <w:noProof/>
           <w:lang w:val="sr-Latn-CS"/>
         </w:rPr>
-        <w:t>ManagerPlays</w:t>
+        <w:t>Championship</w:t>
       </w:r>
       <w:r>
         <w:rPr>
@@ -3269,7 +3249,7 @@
         <w:rPr>
           <w:noProof/>
         </w:rPr>
-        <w:instrText xml:space="preserve"> PAGEREF _Toc101381602 \h </w:instrText>
+        <w:instrText xml:space="preserve"> PAGEREF _Toc105790920 \h </w:instrText>
       </w:r>
       <w:r>
         <w:rPr>
@@ -3286,7 +3266,7 @@
         <w:rPr>
           <w:noProof/>
         </w:rPr>
-        <w:t>9</w:t>
+        <w:t>10</w:t>
       </w:r>
       <w:r>
         <w:rPr>
@@ -3330,7 +3310,7 @@
           <w:noProof/>
           <w:lang w:val="sr-Latn-CS"/>
         </w:rPr>
-        <w:t>Championship</w:t>
+        <w:t>ChampionshipManagerTeam</w:t>
       </w:r>
       <w:r>
         <w:rPr>
@@ -3348,7 +3328,7 @@
         <w:rPr>
           <w:noProof/>
         </w:rPr>
-        <w:instrText xml:space="preserve"> PAGEREF _Toc101381603 \h </w:instrText>
+        <w:instrText xml:space="preserve"> PAGEREF _Toc105790921 \h </w:instrText>
       </w:r>
       <w:r>
         <w:rPr>
@@ -3365,7 +3345,7 @@
         <w:rPr>
           <w:noProof/>
         </w:rPr>
-        <w:t>10</w:t>
+        <w:t>11</w:t>
       </w:r>
       <w:r>
         <w:rPr>
@@ -3409,7 +3389,7 @@
           <w:noProof/>
           <w:lang w:val="sr-Latn-CS"/>
         </w:rPr>
-        <w:t>ChampionshipManagerTeam</w:t>
+        <w:t>Auth_Group</w:t>
       </w:r>
       <w:r>
         <w:rPr>
@@ -3427,7 +3407,7 @@
         <w:rPr>
           <w:noProof/>
         </w:rPr>
-        <w:instrText xml:space="preserve"> PAGEREF _Toc101381604 \h </w:instrText>
+        <w:instrText xml:space="preserve"> PAGEREF _Toc105790922 \h </w:instrText>
       </w:r>
       <w:r>
         <w:rPr>
@@ -3444,7 +3424,640 @@
         <w:rPr>
           <w:noProof/>
         </w:rPr>
-        <w:t>10</w:t>
+        <w:t>11</w:t>
+      </w:r>
+      <w:r>
+        <w:rPr>
+          <w:noProof/>
+        </w:rPr>
+        <w:fldChar w:fldCharType="end"/>
+      </w:r>
+    </w:p>
+    <w:p>
+      <w:pPr>
+        <w:pStyle w:val="TOC2"/>
+        <w:tabs>
+          <w:tab w:val="left" w:pos="880"/>
+          <w:tab w:val="right" w:leader="underscore" w:pos="8630"/>
+        </w:tabs>
+        <w:rPr>
+          <w:rFonts w:ascii="Calibri" w:hAnsi="Calibri"/>
+          <w:b w:val="0"/>
+          <w:noProof/>
+          <w:szCs w:val="22"/>
+        </w:rPr>
+      </w:pPr>
+      <w:r>
+        <w:rPr>
+          <w:noProof/>
+          <w:lang w:val="sr-Latn-CS"/>
+        </w:rPr>
+        <w:t>3.16</w:t>
+      </w:r>
+      <w:r>
+        <w:rPr>
+          <w:rFonts w:ascii="Calibri" w:hAnsi="Calibri"/>
+          <w:b w:val="0"/>
+          <w:noProof/>
+          <w:szCs w:val="22"/>
+        </w:rPr>
+        <w:tab/>
+      </w:r>
+      <w:r>
+        <w:rPr>
+          <w:noProof/>
+          <w:lang w:val="sr-Latn-CS"/>
+        </w:rPr>
+        <w:t>Auth_Group_Permissions</w:t>
+      </w:r>
+      <w:r>
+        <w:rPr>
+          <w:noProof/>
+        </w:rPr>
+        <w:tab/>
+      </w:r>
+      <w:r>
+        <w:rPr>
+          <w:noProof/>
+        </w:rPr>
+        <w:fldChar w:fldCharType="begin"/>
+      </w:r>
+      <w:r>
+        <w:rPr>
+          <w:noProof/>
+        </w:rPr>
+        <w:instrText xml:space="preserve"> PAGEREF _Toc105790923 \h </w:instrText>
+      </w:r>
+      <w:r>
+        <w:rPr>
+          <w:noProof/>
+        </w:rPr>
+      </w:r>
+      <w:r>
+        <w:rPr>
+          <w:noProof/>
+        </w:rPr>
+        <w:fldChar w:fldCharType="separate"/>
+      </w:r>
+      <w:r>
+        <w:rPr>
+          <w:noProof/>
+        </w:rPr>
+        <w:t>11</w:t>
+      </w:r>
+      <w:r>
+        <w:rPr>
+          <w:noProof/>
+        </w:rPr>
+        <w:fldChar w:fldCharType="end"/>
+      </w:r>
+    </w:p>
+    <w:p>
+      <w:pPr>
+        <w:pStyle w:val="TOC2"/>
+        <w:tabs>
+          <w:tab w:val="left" w:pos="880"/>
+          <w:tab w:val="right" w:leader="underscore" w:pos="8630"/>
+        </w:tabs>
+        <w:rPr>
+          <w:rFonts w:ascii="Calibri" w:hAnsi="Calibri"/>
+          <w:b w:val="0"/>
+          <w:noProof/>
+          <w:szCs w:val="22"/>
+        </w:rPr>
+      </w:pPr>
+      <w:r>
+        <w:rPr>
+          <w:noProof/>
+          <w:lang w:val="sr-Latn-CS"/>
+        </w:rPr>
+        <w:t>3.17</w:t>
+      </w:r>
+      <w:r>
+        <w:rPr>
+          <w:rFonts w:ascii="Calibri" w:hAnsi="Calibri"/>
+          <w:b w:val="0"/>
+          <w:noProof/>
+          <w:szCs w:val="22"/>
+        </w:rPr>
+        <w:tab/>
+      </w:r>
+      <w:r>
+        <w:rPr>
+          <w:noProof/>
+          <w:lang w:val="sr-Latn-CS"/>
+        </w:rPr>
+        <w:t>Auth_Permissions</w:t>
+      </w:r>
+      <w:r>
+        <w:rPr>
+          <w:noProof/>
+        </w:rPr>
+        <w:tab/>
+      </w:r>
+      <w:r>
+        <w:rPr>
+          <w:noProof/>
+        </w:rPr>
+        <w:fldChar w:fldCharType="begin"/>
+      </w:r>
+      <w:r>
+        <w:rPr>
+          <w:noProof/>
+        </w:rPr>
+        <w:instrText xml:space="preserve"> PAGEREF _Toc105790924 \h </w:instrText>
+      </w:r>
+      <w:r>
+        <w:rPr>
+          <w:noProof/>
+        </w:rPr>
+      </w:r>
+      <w:r>
+        <w:rPr>
+          <w:noProof/>
+        </w:rPr>
+        <w:fldChar w:fldCharType="separate"/>
+      </w:r>
+      <w:r>
+        <w:rPr>
+          <w:noProof/>
+        </w:rPr>
+        <w:t>11</w:t>
+      </w:r>
+      <w:r>
+        <w:rPr>
+          <w:noProof/>
+        </w:rPr>
+        <w:fldChar w:fldCharType="end"/>
+      </w:r>
+    </w:p>
+    <w:p>
+      <w:pPr>
+        <w:pStyle w:val="TOC2"/>
+        <w:tabs>
+          <w:tab w:val="left" w:pos="880"/>
+          <w:tab w:val="right" w:leader="underscore" w:pos="8630"/>
+        </w:tabs>
+        <w:rPr>
+          <w:rFonts w:ascii="Calibri" w:hAnsi="Calibri"/>
+          <w:b w:val="0"/>
+          <w:noProof/>
+          <w:szCs w:val="22"/>
+        </w:rPr>
+      </w:pPr>
+      <w:r>
+        <w:rPr>
+          <w:noProof/>
+          <w:lang w:val="sr-Latn-CS"/>
+        </w:rPr>
+        <w:t>3.18</w:t>
+      </w:r>
+      <w:r>
+        <w:rPr>
+          <w:rFonts w:ascii="Calibri" w:hAnsi="Calibri"/>
+          <w:b w:val="0"/>
+          <w:noProof/>
+          <w:szCs w:val="22"/>
+        </w:rPr>
+        <w:tab/>
+      </w:r>
+      <w:r>
+        <w:rPr>
+          <w:noProof/>
+          <w:lang w:val="sr-Latn-CS"/>
+        </w:rPr>
+        <w:t>Django_Admin_Log</w:t>
+      </w:r>
+      <w:r>
+        <w:rPr>
+          <w:noProof/>
+        </w:rPr>
+        <w:tab/>
+      </w:r>
+      <w:r>
+        <w:rPr>
+          <w:noProof/>
+        </w:rPr>
+        <w:fldChar w:fldCharType="begin"/>
+      </w:r>
+      <w:r>
+        <w:rPr>
+          <w:noProof/>
+        </w:rPr>
+        <w:instrText xml:space="preserve"> PAGEREF _Toc105790925 \h </w:instrText>
+      </w:r>
+      <w:r>
+        <w:rPr>
+          <w:noProof/>
+        </w:rPr>
+      </w:r>
+      <w:r>
+        <w:rPr>
+          <w:noProof/>
+        </w:rPr>
+        <w:fldChar w:fldCharType="separate"/>
+      </w:r>
+      <w:r>
+        <w:rPr>
+          <w:noProof/>
+        </w:rPr>
+        <w:t>11</w:t>
+      </w:r>
+      <w:r>
+        <w:rPr>
+          <w:noProof/>
+        </w:rPr>
+        <w:fldChar w:fldCharType="end"/>
+      </w:r>
+    </w:p>
+    <w:p>
+      <w:pPr>
+        <w:pStyle w:val="TOC2"/>
+        <w:tabs>
+          <w:tab w:val="left" w:pos="880"/>
+          <w:tab w:val="right" w:leader="underscore" w:pos="8630"/>
+        </w:tabs>
+        <w:rPr>
+          <w:rFonts w:ascii="Calibri" w:hAnsi="Calibri"/>
+          <w:b w:val="0"/>
+          <w:noProof/>
+          <w:szCs w:val="22"/>
+        </w:rPr>
+      </w:pPr>
+      <w:r>
+        <w:rPr>
+          <w:noProof/>
+          <w:lang w:val="sr-Latn-CS"/>
+        </w:rPr>
+        <w:t>3.19</w:t>
+      </w:r>
+      <w:r>
+        <w:rPr>
+          <w:rFonts w:ascii="Calibri" w:hAnsi="Calibri"/>
+          <w:b w:val="0"/>
+          <w:noProof/>
+          <w:szCs w:val="22"/>
+        </w:rPr>
+        <w:tab/>
+      </w:r>
+      <w:r>
+        <w:rPr>
+          <w:noProof/>
+          <w:lang w:val="sr-Latn-CS"/>
+        </w:rPr>
+        <w:t>Django_Content_Type</w:t>
+      </w:r>
+      <w:r>
+        <w:rPr>
+          <w:noProof/>
+        </w:rPr>
+        <w:tab/>
+      </w:r>
+      <w:r>
+        <w:rPr>
+          <w:noProof/>
+        </w:rPr>
+        <w:fldChar w:fldCharType="begin"/>
+      </w:r>
+      <w:r>
+        <w:rPr>
+          <w:noProof/>
+        </w:rPr>
+        <w:instrText xml:space="preserve"> PAGEREF _Toc105790926 \h </w:instrText>
+      </w:r>
+      <w:r>
+        <w:rPr>
+          <w:noProof/>
+        </w:rPr>
+      </w:r>
+      <w:r>
+        <w:rPr>
+          <w:noProof/>
+        </w:rPr>
+        <w:fldChar w:fldCharType="separate"/>
+      </w:r>
+      <w:r>
+        <w:rPr>
+          <w:noProof/>
+        </w:rPr>
+        <w:t>11</w:t>
+      </w:r>
+      <w:r>
+        <w:rPr>
+          <w:noProof/>
+        </w:rPr>
+        <w:fldChar w:fldCharType="end"/>
+      </w:r>
+    </w:p>
+    <w:p>
+      <w:pPr>
+        <w:pStyle w:val="TOC2"/>
+        <w:tabs>
+          <w:tab w:val="left" w:pos="880"/>
+          <w:tab w:val="right" w:leader="underscore" w:pos="8630"/>
+        </w:tabs>
+        <w:rPr>
+          <w:rFonts w:ascii="Calibri" w:hAnsi="Calibri"/>
+          <w:b w:val="0"/>
+          <w:noProof/>
+          <w:szCs w:val="22"/>
+        </w:rPr>
+      </w:pPr>
+      <w:r>
+        <w:rPr>
+          <w:noProof/>
+          <w:lang w:val="sr-Latn-CS"/>
+        </w:rPr>
+        <w:t>3.20</w:t>
+      </w:r>
+      <w:r>
+        <w:rPr>
+          <w:rFonts w:ascii="Calibri" w:hAnsi="Calibri"/>
+          <w:b w:val="0"/>
+          <w:noProof/>
+          <w:szCs w:val="22"/>
+        </w:rPr>
+        <w:tab/>
+      </w:r>
+      <w:r>
+        <w:rPr>
+          <w:noProof/>
+          <w:lang w:val="sr-Latn-CS"/>
+        </w:rPr>
+        <w:t>Django_Migrations</w:t>
+      </w:r>
+      <w:r>
+        <w:rPr>
+          <w:noProof/>
+        </w:rPr>
+        <w:tab/>
+      </w:r>
+      <w:r>
+        <w:rPr>
+          <w:noProof/>
+        </w:rPr>
+        <w:fldChar w:fldCharType="begin"/>
+      </w:r>
+      <w:r>
+        <w:rPr>
+          <w:noProof/>
+        </w:rPr>
+        <w:instrText xml:space="preserve"> PAGEREF _Toc105790927 \h </w:instrText>
+      </w:r>
+      <w:r>
+        <w:rPr>
+          <w:noProof/>
+        </w:rPr>
+      </w:r>
+      <w:r>
+        <w:rPr>
+          <w:noProof/>
+        </w:rPr>
+        <w:fldChar w:fldCharType="separate"/>
+      </w:r>
+      <w:r>
+        <w:rPr>
+          <w:noProof/>
+        </w:rPr>
+        <w:t>12</w:t>
+      </w:r>
+      <w:r>
+        <w:rPr>
+          <w:noProof/>
+        </w:rPr>
+        <w:fldChar w:fldCharType="end"/>
+      </w:r>
+    </w:p>
+    <w:p>
+      <w:pPr>
+        <w:pStyle w:val="TOC2"/>
+        <w:tabs>
+          <w:tab w:val="left" w:pos="880"/>
+          <w:tab w:val="right" w:leader="underscore" w:pos="8630"/>
+        </w:tabs>
+        <w:rPr>
+          <w:rFonts w:ascii="Calibri" w:hAnsi="Calibri"/>
+          <w:b w:val="0"/>
+          <w:noProof/>
+          <w:szCs w:val="22"/>
+        </w:rPr>
+      </w:pPr>
+      <w:r>
+        <w:rPr>
+          <w:noProof/>
+          <w:lang w:val="sr-Latn-CS"/>
+        </w:rPr>
+        <w:t>3.21</w:t>
+      </w:r>
+      <w:r>
+        <w:rPr>
+          <w:rFonts w:ascii="Calibri" w:hAnsi="Calibri"/>
+          <w:b w:val="0"/>
+          <w:noProof/>
+          <w:szCs w:val="22"/>
+        </w:rPr>
+        <w:tab/>
+      </w:r>
+      <w:r>
+        <w:rPr>
+          <w:noProof/>
+          <w:lang w:val="sr-Latn-CS"/>
+        </w:rPr>
+        <w:t>Django_Session</w:t>
+      </w:r>
+      <w:r>
+        <w:rPr>
+          <w:noProof/>
+        </w:rPr>
+        <w:tab/>
+      </w:r>
+      <w:r>
+        <w:rPr>
+          <w:noProof/>
+        </w:rPr>
+        <w:fldChar w:fldCharType="begin"/>
+      </w:r>
+      <w:r>
+        <w:rPr>
+          <w:noProof/>
+        </w:rPr>
+        <w:instrText xml:space="preserve"> PAGEREF _Toc105790928 \h </w:instrText>
+      </w:r>
+      <w:r>
+        <w:rPr>
+          <w:noProof/>
+        </w:rPr>
+      </w:r>
+      <w:r>
+        <w:rPr>
+          <w:noProof/>
+        </w:rPr>
+        <w:fldChar w:fldCharType="separate"/>
+      </w:r>
+      <w:r>
+        <w:rPr>
+          <w:noProof/>
+        </w:rPr>
+        <w:t>12</w:t>
+      </w:r>
+      <w:r>
+        <w:rPr>
+          <w:noProof/>
+        </w:rPr>
+        <w:fldChar w:fldCharType="end"/>
+      </w:r>
+    </w:p>
+    <w:p>
+      <w:pPr>
+        <w:pStyle w:val="TOC2"/>
+        <w:tabs>
+          <w:tab w:val="left" w:pos="880"/>
+          <w:tab w:val="right" w:leader="underscore" w:pos="8630"/>
+        </w:tabs>
+        <w:rPr>
+          <w:rFonts w:ascii="Calibri" w:hAnsi="Calibri"/>
+          <w:b w:val="0"/>
+          <w:noProof/>
+          <w:szCs w:val="22"/>
+        </w:rPr>
+      </w:pPr>
+      <w:r>
+        <w:rPr>
+          <w:noProof/>
+          <w:lang w:val="sr-Latn-CS"/>
+        </w:rPr>
+        <w:t>3.22</w:t>
+      </w:r>
+      <w:r>
+        <w:rPr>
+          <w:rFonts w:ascii="Calibri" w:hAnsi="Calibri"/>
+          <w:b w:val="0"/>
+          <w:noProof/>
+          <w:szCs w:val="22"/>
+        </w:rPr>
+        <w:tab/>
+      </w:r>
+      <w:r>
+        <w:rPr>
+          <w:noProof/>
+          <w:lang w:val="sr-Latn-CS"/>
+        </w:rPr>
+        <w:t>User_Groups</w:t>
+      </w:r>
+      <w:r>
+        <w:rPr>
+          <w:noProof/>
+        </w:rPr>
+        <w:tab/>
+      </w:r>
+      <w:r>
+        <w:rPr>
+          <w:noProof/>
+        </w:rPr>
+        <w:fldChar w:fldCharType="begin"/>
+      </w:r>
+      <w:r>
+        <w:rPr>
+          <w:noProof/>
+        </w:rPr>
+        <w:instrText xml:space="preserve"> PAGEREF _Toc105790929 \h </w:instrText>
+      </w:r>
+      <w:r>
+        <w:rPr>
+          <w:noProof/>
+        </w:rPr>
+      </w:r>
+      <w:r>
+        <w:rPr>
+          <w:noProof/>
+        </w:rPr>
+        <w:fldChar w:fldCharType="separate"/>
+      </w:r>
+      <w:r>
+        <w:rPr>
+          <w:noProof/>
+        </w:rPr>
+        <w:t>12</w:t>
+      </w:r>
+      <w:r>
+        <w:rPr>
+          <w:noProof/>
+        </w:rPr>
+        <w:fldChar w:fldCharType="end"/>
+      </w:r>
+    </w:p>
+    <w:p>
+      <w:pPr>
+        <w:pStyle w:val="TOC2"/>
+        <w:tabs>
+          <w:tab w:val="left" w:pos="880"/>
+          <w:tab w:val="right" w:leader="underscore" w:pos="8630"/>
+        </w:tabs>
+        <w:rPr>
+          <w:rFonts w:ascii="Calibri" w:hAnsi="Calibri"/>
+          <w:b w:val="0"/>
+          <w:noProof/>
+          <w:szCs w:val="22"/>
+        </w:rPr>
+      </w:pPr>
+      <w:r>
+        <w:rPr>
+          <w:noProof/>
+          <w:lang w:val="sr-Latn-CS"/>
+        </w:rPr>
+        <w:lastRenderedPageBreak/>
+        <w:t>3.23</w:t>
+      </w:r>
+      <w:r>
+        <w:rPr>
+          <w:rFonts w:ascii="Calibri" w:hAnsi="Calibri"/>
+          <w:b w:val="0"/>
+          <w:noProof/>
+          <w:szCs w:val="22"/>
+        </w:rPr>
+        <w:tab/>
+      </w:r>
+      <w:r>
+        <w:rPr>
+          <w:noProof/>
+          <w:lang w:val="sr-Latn-CS"/>
+        </w:rPr>
+        <w:t>User_User_Permissions</w:t>
+      </w:r>
+      <w:r>
+        <w:rPr>
+          <w:noProof/>
+        </w:rPr>
+        <w:tab/>
+      </w:r>
+      <w:r>
+        <w:rPr>
+          <w:noProof/>
+        </w:rPr>
+        <w:fldChar w:fldCharType="begin"/>
+      </w:r>
+      <w:r>
+        <w:rPr>
+          <w:noProof/>
+        </w:rPr>
+        <w:instrText xml:space="preserve"> PAGEREF _Toc105790930 \h </w:instrText>
+      </w:r>
+      <w:r>
+        <w:rPr>
+          <w:noProof/>
+        </w:rPr>
+      </w:r>
+      <w:r>
+        <w:rPr>
+          <w:noProof/>
+        </w:rPr>
+        <w:fldChar w:fldCharType="separate"/>
+      </w:r>
+      <w:r>
+        <w:rPr>
+          <w:noProof/>
+        </w:rPr>
+        <w:t>12</w:t>
       </w:r>
       <w:r>
         <w:rPr>
@@ -3488,7 +4101,7 @@
         </w:rPr>
         <w:br w:type="page"/>
       </w:r>
-      <w:bookmarkStart w:id="4" w:name="_Toc101381580"/>
+      <w:bookmarkStart w:id="4" w:name="_Toc105790898"/>
       <w:r>
         <w:rPr>
           <w:noProof/>
@@ -3530,7 +4143,7 @@
       <w:bookmarkStart w:id="6" w:name="_Toc440894904"/>
       <w:bookmarkStart w:id="7" w:name="_Toc458506844"/>
       <w:bookmarkStart w:id="8" w:name="_Toc458506893"/>
-      <w:bookmarkStart w:id="9" w:name="_Toc101381581"/>
+      <w:bookmarkStart w:id="9" w:name="_Toc105790899"/>
       <w:r>
         <w:rPr>
           <w:noProof/>
@@ -3826,7 +4439,7 @@
       <w:bookmarkStart w:id="11" w:name="_Toc440894905"/>
       <w:bookmarkStart w:id="12" w:name="_Toc458506845"/>
       <w:bookmarkStart w:id="13" w:name="_Toc458506894"/>
-      <w:bookmarkStart w:id="14" w:name="_Toc101381582"/>
+      <w:bookmarkStart w:id="14" w:name="_Toc105790900"/>
       <w:r>
         <w:rPr>
           <w:noProof/>
@@ -4030,7 +4643,7 @@
       <w:bookmarkStart w:id="16" w:name="_Toc440894907"/>
       <w:bookmarkStart w:id="17" w:name="_Toc458506847"/>
       <w:bookmarkStart w:id="18" w:name="_Toc458506896"/>
-      <w:bookmarkStart w:id="19" w:name="_Toc101381583"/>
+      <w:bookmarkStart w:id="19" w:name="_Toc105790901"/>
       <w:r>
         <w:rPr>
           <w:noProof/>
@@ -4202,7 +4815,7 @@
       <w:bookmarkStart w:id="21" w:name="_Toc440894909"/>
       <w:bookmarkStart w:id="22" w:name="_Toc458506849"/>
       <w:bookmarkStart w:id="23" w:name="_Toc458506898"/>
-      <w:bookmarkStart w:id="24" w:name="_Toc101381584"/>
+      <w:bookmarkStart w:id="24" w:name="_Toc105790902"/>
       <w:r>
         <w:rPr>
           <w:noProof/>
@@ -4417,7 +5030,7 @@
       <w:bookmarkStart w:id="27" w:name="_Toc458506851"/>
       <w:bookmarkStart w:id="28" w:name="_Toc458506900"/>
       <w:bookmarkStart w:id="29" w:name="_Toc23229860"/>
-      <w:bookmarkStart w:id="30" w:name="_Toc101381585"/>
+      <w:bookmarkStart w:id="30" w:name="_Toc105790903"/>
       <w:r>
         <w:rPr>
           <w:noProof/>
@@ -4937,7 +5550,7 @@
         </w:rPr>
         <w:br w:type="page"/>
       </w:r>
-      <w:bookmarkStart w:id="31" w:name="_Toc101381586"/>
+      <w:bookmarkStart w:id="31" w:name="_Toc105790904"/>
       <w:r>
         <w:rPr>
           <w:noProof/>
@@ -4976,7 +5589,7 @@
           <w:lang w:val="sr-Latn-CS"/>
         </w:rPr>
       </w:pPr>
-      <w:bookmarkStart w:id="33" w:name="_Toc101381587"/>
+      <w:bookmarkStart w:id="33" w:name="_Toc105790905"/>
       <w:r>
         <w:rPr>
           <w:noProof/>
@@ -5051,7 +5664,7 @@
           <w:noProof/>
           <w:lang w:val="sr-Latn-CS"/>
         </w:rPr>
-        <w:pict w14:anchorId="209266D0">
+        <w:pict w14:anchorId="6BC2FBE9">
           <v:shapetype id="_x0000_t75" coordsize="21600,21600" o:spt="75" o:preferrelative="t" path="m@4@5l@4@11@9@11@9@5xe" filled="f" stroked="f">
             <v:stroke joinstyle="miter"/>
             <v:formulas>
@@ -5071,8 +5684,8 @@
             <v:path o:extrusionok="f" gradientshapeok="t" o:connecttype="rect"/>
             <o:lock v:ext="edit" aspectratio="t"/>
           </v:shapetype>
-          <v:shape id="_x0000_i1025" type="#_x0000_t75" style="width:431.4pt;height:325.2pt">
-            <v:imagedata r:id="rId7" o:title="baza"/>
+          <v:shape id="_x0000_i1073" type="#_x0000_t75" style="width:431.4pt;height:301.8pt">
+            <v:imagedata r:id="rId8" o:title="tables"/>
           </v:shape>
         </w:pict>
       </w:r>
@@ -5096,7 +5709,7 @@
           <w:lang w:val="sr-Latn-CS"/>
         </w:rPr>
       </w:pPr>
-      <w:bookmarkStart w:id="34" w:name="_Toc101381588"/>
+      <w:bookmarkStart w:id="34" w:name="_Toc105790906"/>
       <w:r>
         <w:rPr>
           <w:noProof/>
@@ -5238,6 +5851,13 @@
           <w:noProof/>
           <w:lang w:val="sr-Latn-CS"/>
         </w:rPr>
+        <w:t>, Photo, Id</w:t>
+      </w:r>
+      <w:r>
+        <w:rPr>
+          <w:noProof/>
+          <w:lang w:val="sr-Latn-CS"/>
+        </w:rPr>
         <w:t>)</w:t>
       </w:r>
     </w:p>
@@ -5342,6 +5962,13 @@
           <w:noProof/>
           <w:lang w:val="sr-Latn-CS"/>
         </w:rPr>
+        <w:t>, Age, Photo, Id, Offence, Defence, Overall, Value</w:t>
+      </w:r>
+      <w:r>
+        <w:rPr>
+          <w:noProof/>
+          <w:lang w:val="sr-Latn-CS"/>
+        </w:rPr>
         <w:t>)</w:t>
       </w:r>
     </w:p>
@@ -5410,7 +6037,29 @@
           <w:noProof/>
           <w:lang w:val="sr-Latn-CS"/>
         </w:rPr>
-        <w:t>ROLE</w:t>
+        <w:t xml:space="preserve">USER </w:t>
+      </w:r>
+      <w:r>
+        <w:rPr>
+          <w:noProof/>
+          <w:lang w:val="sr-Latn-CS"/>
+        </w:rPr>
+        <w:t>(</w:t>
+      </w:r>
+      <w:r>
+        <w:rPr>
+          <w:noProof/>
+          <w:u w:val="single"/>
+          <w:lang w:val="sr-Latn-CS"/>
+        </w:rPr>
+        <w:t>idUser</w:t>
+      </w:r>
+      <w:r>
+        <w:rPr>
+          <w:noProof/>
+          <w:lang w:val="sr-Latn-CS"/>
+        </w:rPr>
+        <w:t>,</w:t>
       </w:r>
       <w:r>
         <w:rPr>
@@ -5424,6 +6073,228 @@
           <w:noProof/>
           <w:lang w:val="sr-Latn-CS"/>
         </w:rPr>
+        <w:t>Password</w:t>
+      </w:r>
+      <w:r>
+        <w:rPr>
+          <w:noProof/>
+          <w:lang w:val="sr-Latn-CS"/>
+        </w:rPr>
+        <w:t xml:space="preserve">, </w:t>
+      </w:r>
+      <w:r>
+        <w:rPr>
+          <w:noProof/>
+          <w:lang w:val="sr-Latn-CS"/>
+        </w:rPr>
+        <w:t>Last_login</w:t>
+      </w:r>
+      <w:r>
+        <w:rPr>
+          <w:noProof/>
+          <w:lang w:val="sr-Latn-CS"/>
+        </w:rPr>
+        <w:t xml:space="preserve">, </w:t>
+      </w:r>
+      <w:r>
+        <w:rPr>
+          <w:noProof/>
+          <w:lang w:val="sr-Latn-CS"/>
+        </w:rPr>
+        <w:t>Is_superuser</w:t>
+      </w:r>
+      <w:r>
+        <w:rPr>
+          <w:noProof/>
+          <w:lang w:val="sr-Latn-CS"/>
+        </w:rPr>
+        <w:t xml:space="preserve">, </w:t>
+      </w:r>
+      <w:r>
+        <w:rPr>
+          <w:noProof/>
+          <w:lang w:val="sr-Latn-CS"/>
+        </w:rPr>
+        <w:t>Username</w:t>
+      </w:r>
+      <w:r>
+        <w:rPr>
+          <w:noProof/>
+          <w:lang w:val="sr-Latn-CS"/>
+        </w:rPr>
+        <w:t xml:space="preserve">, </w:t>
+      </w:r>
+      <w:r>
+        <w:rPr>
+          <w:noProof/>
+          <w:lang w:val="sr-Latn-CS"/>
+        </w:rPr>
+        <w:t>First_name</w:t>
+      </w:r>
+      <w:r>
+        <w:rPr>
+          <w:noProof/>
+          <w:lang w:val="sr-Latn-CS"/>
+        </w:rPr>
+        <w:t xml:space="preserve">, </w:t>
+      </w:r>
+      <w:r>
+        <w:rPr>
+          <w:noProof/>
+          <w:lang w:val="sr-Latn-CS"/>
+        </w:rPr>
+        <w:t>Last_name</w:t>
+      </w:r>
+      <w:r>
+        <w:rPr>
+          <w:noProof/>
+          <w:lang w:val="sr-Latn-CS"/>
+        </w:rPr>
+        <w:t xml:space="preserve">, </w:t>
+      </w:r>
+      <w:r>
+        <w:rPr>
+          <w:noProof/>
+          <w:lang w:val="sr-Latn-CS"/>
+        </w:rPr>
+        <w:t>Email</w:t>
+      </w:r>
+      <w:r>
+        <w:rPr>
+          <w:noProof/>
+          <w:lang w:val="sr-Latn-CS"/>
+        </w:rPr>
+        <w:t xml:space="preserve">, </w:t>
+      </w:r>
+      <w:r>
+        <w:rPr>
+          <w:noProof/>
+          <w:lang w:val="sr-Latn-CS"/>
+        </w:rPr>
+        <w:t>Is_staff</w:t>
+      </w:r>
+      <w:r>
+        <w:rPr>
+          <w:noProof/>
+          <w:lang w:val="sr-Latn-CS"/>
+        </w:rPr>
+        <w:t xml:space="preserve">, </w:t>
+      </w:r>
+      <w:r>
+        <w:rPr>
+          <w:noProof/>
+          <w:lang w:val="sr-Latn-CS"/>
+        </w:rPr>
+        <w:t>Is_active</w:t>
+      </w:r>
+      <w:r>
+        <w:rPr>
+          <w:noProof/>
+          <w:lang w:val="sr-Latn-CS"/>
+        </w:rPr>
+        <w:t xml:space="preserve">, </w:t>
+      </w:r>
+      <w:r>
+        <w:rPr>
+          <w:noProof/>
+          <w:lang w:val="sr-Latn-CS"/>
+        </w:rPr>
+        <w:t>Date_joined</w:t>
+      </w:r>
+      <w:r>
+        <w:rPr>
+          <w:noProof/>
+          <w:lang w:val="sr-Latn-CS"/>
+        </w:rPr>
+        <w:t>,</w:t>
+      </w:r>
+      <w:r>
+        <w:rPr>
+          <w:noProof/>
+          <w:lang w:val="sr-Latn-CS"/>
+        </w:rPr>
+        <w:t xml:space="preserve"> Tokens, Gold, Silver, Bronze, Appearances, Rank, Profile_picture, Tokens_given</w:t>
+      </w:r>
+      <w:r>
+        <w:rPr>
+          <w:noProof/>
+          <w:lang w:val="sr-Latn-CS"/>
+        </w:rPr>
+        <w:t>)</w:t>
+      </w:r>
+    </w:p>
+    <w:p>
+      <w:pPr>
+        <w:jc w:val="both"/>
+        <w:rPr>
+          <w:noProof/>
+          <w:lang w:val="sr-Latn-CS"/>
+        </w:rPr>
+      </w:pPr>
+      <w:r>
+        <w:rPr>
+          <w:noProof/>
+          <w:lang w:val="sr-Latn-CS"/>
+        </w:rPr>
+        <w:t>COMMENT</w:t>
+      </w:r>
+      <w:r>
+        <w:rPr>
+          <w:noProof/>
+          <w:lang w:val="sr-Latn-CS"/>
+        </w:rPr>
+        <w:t xml:space="preserve"> (</w:t>
+      </w:r>
+      <w:r>
+        <w:rPr>
+          <w:noProof/>
+          <w:u w:val="single"/>
+          <w:lang w:val="sr-Latn-CS"/>
+        </w:rPr>
+        <w:t>idComment</w:t>
+      </w:r>
+      <w:r>
+        <w:rPr>
+          <w:noProof/>
+          <w:lang w:val="sr-Latn-CS"/>
+        </w:rPr>
+        <w:t>,</w:t>
+      </w:r>
+      <w:r>
+        <w:rPr>
+          <w:noProof/>
+          <w:lang w:val="sr-Latn-CS"/>
+        </w:rPr>
+        <w:t xml:space="preserve"> Text, idUser, idFixture</w:t>
+      </w:r>
+      <w:r>
+        <w:rPr>
+          <w:noProof/>
+          <w:lang w:val="sr-Latn-CS"/>
+        </w:rPr>
+        <w:t>)</w:t>
+      </w:r>
+    </w:p>
+    <w:p>
+      <w:pPr>
+        <w:jc w:val="both"/>
+        <w:rPr>
+          <w:noProof/>
+          <w:lang w:val="sr-Latn-CS"/>
+        </w:rPr>
+      </w:pPr>
+      <w:r>
+        <w:rPr>
+          <w:noProof/>
+          <w:lang w:val="sr-Latn-CS"/>
+        </w:rPr>
+        <w:t xml:space="preserve">ARTICLETYPE </w:t>
+      </w:r>
+      <w:r>
+        <w:rPr>
+          <w:noProof/>
+          <w:lang w:val="sr-Latn-CS"/>
+        </w:rPr>
         <w:t>(</w:t>
       </w:r>
       <w:r>
@@ -5432,7 +6303,7 @@
           <w:u w:val="single"/>
           <w:lang w:val="sr-Latn-CS"/>
         </w:rPr>
-        <w:t>idRole</w:t>
+        <w:t>idArticleType</w:t>
       </w:r>
       <w:r>
         <w:rPr>
@@ -5469,7 +6340,7 @@
           <w:noProof/>
           <w:lang w:val="sr-Latn-CS"/>
         </w:rPr>
-        <w:t xml:space="preserve">USER </w:t>
+        <w:t xml:space="preserve">ARTICLE </w:t>
       </w:r>
       <w:r>
         <w:rPr>
@@ -5484,7 +6355,7 @@
           <w:u w:val="single"/>
           <w:lang w:val="sr-Latn-CS"/>
         </w:rPr>
-        <w:t>idUser</w:t>
+        <w:t>idArticle</w:t>
       </w:r>
       <w:r>
         <w:rPr>
@@ -5498,7 +6369,7 @@
           <w:noProof/>
           <w:lang w:val="sr-Latn-CS"/>
         </w:rPr>
-        <w:t xml:space="preserve"> Forename, Surname, Username, Password, Tokens, Gold, Silver, Bronze, Appearances, Rank, idRole</w:t>
+        <w:t xml:space="preserve"> Image, Name, Value, Text, idArticleType</w:t>
       </w:r>
       <w:r>
         <w:rPr>
@@ -5521,14 +6392,21 @@
           <w:noProof/>
           <w:lang w:val="sr-Latn-CS"/>
         </w:rPr>
-        <w:t>COMMENT</w:t>
-      </w:r>
-      <w:r>
-        <w:rPr>
-          <w:noProof/>
-          <w:lang w:val="sr-Latn-CS"/>
-        </w:rPr>
-        <w:t xml:space="preserve"> (</w:t>
+        <w:t>OWNS</w:t>
+      </w:r>
+      <w:r>
+        <w:rPr>
+          <w:noProof/>
+          <w:lang w:val="sr-Latn-CS"/>
+        </w:rPr>
+        <w:t xml:space="preserve"> </w:t>
+      </w:r>
+      <w:r>
+        <w:rPr>
+          <w:noProof/>
+          <w:lang w:val="sr-Latn-CS"/>
+        </w:rPr>
+        <w:t>(</w:t>
       </w:r>
       <w:r>
         <w:rPr>
@@ -5536,21 +6414,14 @@
           <w:u w:val="single"/>
           <w:lang w:val="sr-Latn-CS"/>
         </w:rPr>
-        <w:t>idComment</w:t>
-      </w:r>
-      <w:r>
-        <w:rPr>
-          <w:noProof/>
-          <w:lang w:val="sr-Latn-CS"/>
-        </w:rPr>
-        <w:t>,</w:t>
-      </w:r>
-      <w:r>
-        <w:rPr>
-          <w:noProof/>
-          <w:lang w:val="sr-Latn-CS"/>
-        </w:rPr>
-        <w:t xml:space="preserve"> Text, idUser, idFixture</w:t>
+        <w:t>idOwns</w:t>
+      </w:r>
+      <w:r>
+        <w:rPr>
+          <w:noProof/>
+          <w:lang w:val="sr-Latn-CS"/>
+        </w:rPr>
+        <w:t>, Amount, idUser, idArticle</w:t>
       </w:r>
       <w:r>
         <w:rPr>
@@ -5573,7 +6444,7 @@
           <w:noProof/>
           <w:lang w:val="sr-Latn-CS"/>
         </w:rPr>
-        <w:t xml:space="preserve">ARTICLETYPE </w:t>
+        <w:t xml:space="preserve">MANAGERTEAM </w:t>
       </w:r>
       <w:r>
         <w:rPr>
@@ -5588,21 +6459,21 @@
           <w:u w:val="single"/>
           <w:lang w:val="sr-Latn-CS"/>
         </w:rPr>
-        <w:t>idArticleType</w:t>
-      </w:r>
-      <w:r>
-        <w:rPr>
-          <w:noProof/>
-          <w:lang w:val="sr-Latn-CS"/>
-        </w:rPr>
-        <w:t>,</w:t>
-      </w:r>
-      <w:r>
-        <w:rPr>
-          <w:noProof/>
-          <w:lang w:val="sr-Latn-CS"/>
-        </w:rPr>
-        <w:t xml:space="preserve"> Name</w:t>
+        <w:t>idManagerTeam</w:t>
+      </w:r>
+      <w:r>
+        <w:rPr>
+          <w:noProof/>
+          <w:lang w:val="sr-Latn-CS"/>
+        </w:rPr>
+        <w:t>, Offence, Defence, Value, Overall, Rank, Name, idUser</w:t>
+      </w:r>
+      <w:r>
+        <w:rPr>
+          <w:noProof/>
+          <w:lang w:val="sr-Latn-CS"/>
+        </w:rPr>
+        <w:t>, Registered, Count</w:t>
       </w:r>
       <w:r>
         <w:rPr>
@@ -5625,7 +6496,14 @@
           <w:noProof/>
           <w:lang w:val="sr-Latn-CS"/>
         </w:rPr>
-        <w:t xml:space="preserve">ARTICLE </w:t>
+        <w:t>MANAGERPLAYS</w:t>
+      </w:r>
+      <w:r>
+        <w:rPr>
+          <w:noProof/>
+          <w:lang w:val="sr-Latn-CS"/>
+        </w:rPr>
+        <w:t xml:space="preserve"> </w:t>
       </w:r>
       <w:r>
         <w:rPr>
@@ -5640,21 +6518,14 @@
           <w:u w:val="single"/>
           <w:lang w:val="sr-Latn-CS"/>
         </w:rPr>
-        <w:t>idArticle</w:t>
-      </w:r>
-      <w:r>
-        <w:rPr>
-          <w:noProof/>
-          <w:lang w:val="sr-Latn-CS"/>
-        </w:rPr>
-        <w:t>,</w:t>
-      </w:r>
-      <w:r>
-        <w:rPr>
-          <w:noProof/>
-          <w:lang w:val="sr-Latn-CS"/>
-        </w:rPr>
-        <w:t xml:space="preserve"> Image, Name, Value, Text, idArticleType</w:t>
+        <w:t>idManagerPlays</w:t>
+      </w:r>
+      <w:r>
+        <w:rPr>
+          <w:noProof/>
+          <w:lang w:val="sr-Latn-CS"/>
+        </w:rPr>
+        <w:t>, idPlayer, idManagerTeam</w:t>
       </w:r>
       <w:r>
         <w:rPr>
@@ -5677,7 +6548,7 @@
           <w:noProof/>
           <w:lang w:val="sr-Latn-CS"/>
         </w:rPr>
-        <w:t>OWNS</w:t>
+        <w:t>CHAMPIONSHIP</w:t>
       </w:r>
       <w:r>
         <w:rPr>
@@ -5699,155 +6570,6 @@
           <w:u w:val="single"/>
           <w:lang w:val="sr-Latn-CS"/>
         </w:rPr>
-        <w:t>idOwns</w:t>
-      </w:r>
-      <w:r>
-        <w:rPr>
-          <w:noProof/>
-          <w:lang w:val="sr-Latn-CS"/>
-        </w:rPr>
-        <w:t>, Amount, idUser, idArticle</w:t>
-      </w:r>
-      <w:r>
-        <w:rPr>
-          <w:noProof/>
-          <w:lang w:val="sr-Latn-CS"/>
-        </w:rPr>
-        <w:t>)</w:t>
-      </w:r>
-    </w:p>
-    <w:p>
-      <w:pPr>
-        <w:jc w:val="both"/>
-        <w:rPr>
-          <w:noProof/>
-          <w:lang w:val="sr-Latn-CS"/>
-        </w:rPr>
-      </w:pPr>
-      <w:r>
-        <w:rPr>
-          <w:noProof/>
-          <w:lang w:val="sr-Latn-CS"/>
-        </w:rPr>
-        <w:t xml:space="preserve">MANAGERTEAM </w:t>
-      </w:r>
-      <w:r>
-        <w:rPr>
-          <w:noProof/>
-          <w:lang w:val="sr-Latn-CS"/>
-        </w:rPr>
-        <w:t>(</w:t>
-      </w:r>
-      <w:r>
-        <w:rPr>
-          <w:noProof/>
-          <w:u w:val="single"/>
-          <w:lang w:val="sr-Latn-CS"/>
-        </w:rPr>
-        <w:t>idManagerTeam</w:t>
-      </w:r>
-      <w:r>
-        <w:rPr>
-          <w:noProof/>
-          <w:lang w:val="sr-Latn-CS"/>
-        </w:rPr>
-        <w:t>, Offence, Defence, Value, Overall, Rank, Name, idUser</w:t>
-      </w:r>
-      <w:r>
-        <w:rPr>
-          <w:noProof/>
-          <w:lang w:val="sr-Latn-CS"/>
-        </w:rPr>
-        <w:t>)</w:t>
-      </w:r>
-    </w:p>
-    <w:p>
-      <w:pPr>
-        <w:jc w:val="both"/>
-        <w:rPr>
-          <w:noProof/>
-          <w:lang w:val="sr-Latn-CS"/>
-        </w:rPr>
-      </w:pPr>
-      <w:r>
-        <w:rPr>
-          <w:noProof/>
-          <w:lang w:val="sr-Latn-CS"/>
-        </w:rPr>
-        <w:t>MANAGERPLAYS</w:t>
-      </w:r>
-      <w:r>
-        <w:rPr>
-          <w:noProof/>
-          <w:lang w:val="sr-Latn-CS"/>
-        </w:rPr>
-        <w:t xml:space="preserve"> </w:t>
-      </w:r>
-      <w:r>
-        <w:rPr>
-          <w:noProof/>
-          <w:lang w:val="sr-Latn-CS"/>
-        </w:rPr>
-        <w:t>(</w:t>
-      </w:r>
-      <w:r>
-        <w:rPr>
-          <w:noProof/>
-          <w:u w:val="single"/>
-          <w:lang w:val="sr-Latn-CS"/>
-        </w:rPr>
-        <w:t>idManagerPlays</w:t>
-      </w:r>
-      <w:r>
-        <w:rPr>
-          <w:noProof/>
-          <w:lang w:val="sr-Latn-CS"/>
-        </w:rPr>
-        <w:t>, idPlayer, idManagerTeam</w:t>
-      </w:r>
-      <w:r>
-        <w:rPr>
-          <w:noProof/>
-          <w:lang w:val="sr-Latn-CS"/>
-        </w:rPr>
-        <w:t>)</w:t>
-      </w:r>
-    </w:p>
-    <w:p>
-      <w:pPr>
-        <w:jc w:val="both"/>
-        <w:rPr>
-          <w:noProof/>
-          <w:lang w:val="sr-Latn-CS"/>
-        </w:rPr>
-      </w:pPr>
-      <w:r>
-        <w:rPr>
-          <w:noProof/>
-          <w:lang w:val="sr-Latn-CS"/>
-        </w:rPr>
-        <w:t>CHAMPIONSHIP</w:t>
-      </w:r>
-      <w:r>
-        <w:rPr>
-          <w:noProof/>
-          <w:lang w:val="sr-Latn-CS"/>
-        </w:rPr>
-        <w:t xml:space="preserve"> </w:t>
-      </w:r>
-      <w:r>
-        <w:rPr>
-          <w:noProof/>
-          <w:lang w:val="sr-Latn-CS"/>
-        </w:rPr>
-        <w:t>(</w:t>
-      </w:r>
-      <w:r>
-        <w:rPr>
-          <w:noProof/>
-          <w:u w:val="single"/>
-          <w:lang w:val="sr-Latn-CS"/>
-        </w:rPr>
         <w:t>idChampionship</w:t>
       </w:r>
       <w:r>
@@ -5856,6 +6578,13 @@
           <w:lang w:val="sr-Latn-CS"/>
         </w:rPr>
         <w:t>, Name</w:t>
+      </w:r>
+      <w:r>
+        <w:rPr>
+          <w:noProof/>
+          <w:lang w:val="sr-Latn-CS"/>
+        </w:rPr>
+        <w:t>, TimeStarted, Played</w:t>
       </w:r>
       <w:r>
         <w:rPr>
@@ -5926,6 +6655,581 @@
           <w:lang w:val="sr-Latn-CS"/>
         </w:rPr>
       </w:pPr>
+      <w:r>
+        <w:rPr>
+          <w:noProof/>
+          <w:lang w:val="sr-Latn-CS"/>
+        </w:rPr>
+        <w:t>AUTH_GROUP</w:t>
+      </w:r>
+      <w:r>
+        <w:rPr>
+          <w:noProof/>
+          <w:lang w:val="sr-Latn-CS"/>
+        </w:rPr>
+        <w:t xml:space="preserve"> (</w:t>
+      </w:r>
+      <w:r>
+        <w:rPr>
+          <w:noProof/>
+          <w:u w:val="single"/>
+          <w:lang w:val="sr-Latn-CS"/>
+        </w:rPr>
+        <w:t>id</w:t>
+      </w:r>
+      <w:r>
+        <w:rPr>
+          <w:noProof/>
+          <w:lang w:val="sr-Latn-CS"/>
+        </w:rPr>
+        <w:t>,</w:t>
+      </w:r>
+      <w:r>
+        <w:rPr>
+          <w:noProof/>
+          <w:lang w:val="sr-Latn-CS"/>
+        </w:rPr>
+        <w:t xml:space="preserve"> Name</w:t>
+      </w:r>
+      <w:r>
+        <w:rPr>
+          <w:noProof/>
+          <w:lang w:val="sr-Latn-CS"/>
+        </w:rPr>
+        <w:t>)</w:t>
+      </w:r>
+    </w:p>
+    <w:p>
+      <w:pPr>
+        <w:jc w:val="both"/>
+        <w:rPr>
+          <w:noProof/>
+          <w:lang w:val="sr-Latn-CS"/>
+        </w:rPr>
+      </w:pPr>
+      <w:r>
+        <w:rPr>
+          <w:noProof/>
+          <w:lang w:val="sr-Latn-CS"/>
+        </w:rPr>
+        <w:t>AUTH_GROUP_PERMISSIONS</w:t>
+      </w:r>
+      <w:r>
+        <w:rPr>
+          <w:noProof/>
+          <w:lang w:val="sr-Latn-CS"/>
+        </w:rPr>
+        <w:t>(</w:t>
+      </w:r>
+      <w:r>
+        <w:rPr>
+          <w:noProof/>
+          <w:u w:val="single"/>
+          <w:lang w:val="sr-Latn-CS"/>
+        </w:rPr>
+        <w:t>id</w:t>
+      </w:r>
+      <w:r>
+        <w:rPr>
+          <w:noProof/>
+          <w:lang w:val="sr-Latn-CS"/>
+        </w:rPr>
+        <w:t>,</w:t>
+      </w:r>
+      <w:r>
+        <w:rPr>
+          <w:noProof/>
+          <w:lang w:val="sr-Latn-CS"/>
+        </w:rPr>
+        <w:t xml:space="preserve"> GroupId, PermissionId</w:t>
+      </w:r>
+      <w:r>
+        <w:rPr>
+          <w:noProof/>
+          <w:lang w:val="sr-Latn-CS"/>
+        </w:rPr>
+        <w:t>)</w:t>
+      </w:r>
+    </w:p>
+    <w:p>
+      <w:pPr>
+        <w:jc w:val="both"/>
+        <w:rPr>
+          <w:noProof/>
+          <w:lang w:val="sr-Latn-CS"/>
+        </w:rPr>
+      </w:pPr>
+      <w:r>
+        <w:rPr>
+          <w:noProof/>
+          <w:lang w:val="sr-Latn-CS"/>
+        </w:rPr>
+        <w:t>AUTH_PERMISSIONS</w:t>
+      </w:r>
+      <w:r>
+        <w:rPr>
+          <w:noProof/>
+          <w:lang w:val="sr-Latn-CS"/>
+        </w:rPr>
+        <w:t>(</w:t>
+      </w:r>
+      <w:r>
+        <w:rPr>
+          <w:noProof/>
+          <w:u w:val="single"/>
+          <w:lang w:val="sr-Latn-CS"/>
+        </w:rPr>
+        <w:t>id</w:t>
+      </w:r>
+      <w:r>
+        <w:rPr>
+          <w:noProof/>
+          <w:lang w:val="sr-Latn-CS"/>
+        </w:rPr>
+        <w:t>,</w:t>
+      </w:r>
+      <w:r>
+        <w:rPr>
+          <w:noProof/>
+          <w:lang w:val="sr-Latn-CS"/>
+        </w:rPr>
+        <w:t xml:space="preserve"> Name, ContentTypeId, Codename</w:t>
+      </w:r>
+      <w:r>
+        <w:rPr>
+          <w:noProof/>
+          <w:lang w:val="sr-Latn-CS"/>
+        </w:rPr>
+        <w:t>)</w:t>
+      </w:r>
+    </w:p>
+    <w:p>
+      <w:pPr>
+        <w:jc w:val="both"/>
+        <w:rPr>
+          <w:noProof/>
+          <w:lang w:val="sr-Latn-CS"/>
+        </w:rPr>
+      </w:pPr>
+      <w:r>
+        <w:rPr>
+          <w:noProof/>
+          <w:lang w:val="sr-Latn-CS"/>
+        </w:rPr>
+        <w:t>DJANGO_ADMIN_LOG</w:t>
+      </w:r>
+      <w:r>
+        <w:rPr>
+          <w:noProof/>
+          <w:lang w:val="sr-Latn-CS"/>
+        </w:rPr>
+        <w:t xml:space="preserve"> (</w:t>
+      </w:r>
+      <w:r>
+        <w:rPr>
+          <w:noProof/>
+          <w:u w:val="single"/>
+          <w:lang w:val="sr-Latn-CS"/>
+        </w:rPr>
+        <w:t>id</w:t>
+      </w:r>
+      <w:r>
+        <w:rPr>
+          <w:noProof/>
+          <w:lang w:val="sr-Latn-CS"/>
+        </w:rPr>
+        <w:t xml:space="preserve">, </w:t>
+      </w:r>
+      <w:r>
+        <w:rPr>
+          <w:noProof/>
+          <w:lang w:val="sr-Latn-CS"/>
+        </w:rPr>
+        <w:t>ActionTime</w:t>
+      </w:r>
+      <w:r>
+        <w:rPr>
+          <w:noProof/>
+          <w:lang w:val="sr-Latn-CS"/>
+        </w:rPr>
+        <w:t xml:space="preserve">, </w:t>
+      </w:r>
+      <w:r>
+        <w:rPr>
+          <w:noProof/>
+          <w:lang w:val="sr-Latn-CS"/>
+        </w:rPr>
+        <w:t>ObjectId</w:t>
+      </w:r>
+      <w:r>
+        <w:rPr>
+          <w:noProof/>
+          <w:lang w:val="sr-Latn-CS"/>
+        </w:rPr>
+        <w:t>,</w:t>
+      </w:r>
+      <w:r>
+        <w:rPr>
+          <w:noProof/>
+          <w:lang w:val="sr-Latn-CS"/>
+        </w:rPr>
+        <w:t xml:space="preserve"> ObjectRepr, ActionFlag, ChangeMessage, ContentTypeId, UserId</w:t>
+      </w:r>
+      <w:r>
+        <w:rPr>
+          <w:noProof/>
+          <w:lang w:val="sr-Latn-CS"/>
+        </w:rPr>
+        <w:t>)</w:t>
+      </w:r>
+    </w:p>
+    <w:p>
+      <w:pPr>
+        <w:jc w:val="both"/>
+        <w:rPr>
+          <w:noProof/>
+          <w:lang w:val="sr-Latn-CS"/>
+        </w:rPr>
+      </w:pPr>
+      <w:r>
+        <w:rPr>
+          <w:noProof/>
+          <w:lang w:val="sr-Latn-CS"/>
+        </w:rPr>
+        <w:t>DJANGO_CONTENT_TYPE</w:t>
+      </w:r>
+      <w:r>
+        <w:rPr>
+          <w:noProof/>
+          <w:lang w:val="sr-Latn-CS"/>
+        </w:rPr>
+        <w:t>(</w:t>
+      </w:r>
+      <w:r>
+        <w:rPr>
+          <w:noProof/>
+          <w:u w:val="single"/>
+          <w:lang w:val="sr-Latn-CS"/>
+        </w:rPr>
+        <w:t>id</w:t>
+      </w:r>
+      <w:r>
+        <w:rPr>
+          <w:noProof/>
+          <w:lang w:val="sr-Latn-CS"/>
+        </w:rPr>
+        <w:t xml:space="preserve">, </w:t>
+      </w:r>
+      <w:r>
+        <w:rPr>
+          <w:noProof/>
+          <w:lang w:val="sr-Latn-CS"/>
+        </w:rPr>
+        <w:t>AppLabel</w:t>
+      </w:r>
+      <w:r>
+        <w:rPr>
+          <w:noProof/>
+          <w:lang w:val="sr-Latn-CS"/>
+        </w:rPr>
+        <w:t xml:space="preserve">, </w:t>
+      </w:r>
+      <w:r>
+        <w:rPr>
+          <w:noProof/>
+          <w:lang w:val="sr-Latn-CS"/>
+        </w:rPr>
+        <w:t>Model</w:t>
+      </w:r>
+      <w:r>
+        <w:rPr>
+          <w:noProof/>
+          <w:lang w:val="sr-Latn-CS"/>
+        </w:rPr>
+        <w:t>)</w:t>
+      </w:r>
+    </w:p>
+    <w:p>
+      <w:pPr>
+        <w:jc w:val="both"/>
+        <w:rPr>
+          <w:noProof/>
+          <w:lang w:val="sr-Latn-CS"/>
+        </w:rPr>
+      </w:pPr>
+      <w:r>
+        <w:rPr>
+          <w:noProof/>
+          <w:lang w:val="sr-Latn-CS"/>
+        </w:rPr>
+        <w:t xml:space="preserve">DJANGO_MIGRATIONS </w:t>
+      </w:r>
+      <w:r>
+        <w:rPr>
+          <w:noProof/>
+          <w:lang w:val="sr-Latn-CS"/>
+        </w:rPr>
+        <w:t>(</w:t>
+      </w:r>
+      <w:r>
+        <w:rPr>
+          <w:noProof/>
+          <w:u w:val="single"/>
+          <w:lang w:val="sr-Latn-CS"/>
+        </w:rPr>
+        <w:t>id</w:t>
+      </w:r>
+      <w:r>
+        <w:rPr>
+          <w:noProof/>
+          <w:lang w:val="sr-Latn-CS"/>
+        </w:rPr>
+        <w:t xml:space="preserve">, </w:t>
+      </w:r>
+      <w:r>
+        <w:rPr>
+          <w:noProof/>
+          <w:lang w:val="sr-Latn-CS"/>
+        </w:rPr>
+        <w:t>app</w:t>
+      </w:r>
+      <w:r>
+        <w:rPr>
+          <w:noProof/>
+          <w:lang w:val="sr-Latn-CS"/>
+        </w:rPr>
+        <w:t xml:space="preserve">, </w:t>
+      </w:r>
+      <w:r>
+        <w:rPr>
+          <w:noProof/>
+          <w:lang w:val="sr-Latn-CS"/>
+        </w:rPr>
+        <w:t>name</w:t>
+      </w:r>
+      <w:r>
+        <w:rPr>
+          <w:noProof/>
+          <w:lang w:val="sr-Latn-CS"/>
+        </w:rPr>
+        <w:t>,</w:t>
+      </w:r>
+      <w:r>
+        <w:rPr>
+          <w:noProof/>
+          <w:lang w:val="sr-Latn-CS"/>
+        </w:rPr>
+        <w:t xml:space="preserve"> applied</w:t>
+      </w:r>
+      <w:r>
+        <w:rPr>
+          <w:noProof/>
+          <w:lang w:val="sr-Latn-CS"/>
+        </w:rPr>
+        <w:t>)</w:t>
+      </w:r>
+    </w:p>
+    <w:p>
+      <w:pPr>
+        <w:jc w:val="both"/>
+        <w:rPr>
+          <w:noProof/>
+          <w:lang w:val="sr-Latn-CS"/>
+        </w:rPr>
+      </w:pPr>
+      <w:r>
+        <w:rPr>
+          <w:noProof/>
+          <w:lang w:val="sr-Latn-CS"/>
+        </w:rPr>
+        <w:t xml:space="preserve">DJANGO_SESSION </w:t>
+      </w:r>
+      <w:r>
+        <w:rPr>
+          <w:noProof/>
+          <w:lang w:val="sr-Latn-CS"/>
+        </w:rPr>
+        <w:t>(</w:t>
+      </w:r>
+      <w:r>
+        <w:rPr>
+          <w:noProof/>
+          <w:u w:val="single"/>
+          <w:lang w:val="sr-Latn-CS"/>
+        </w:rPr>
+        <w:t>session_key</w:t>
+      </w:r>
+      <w:r>
+        <w:rPr>
+          <w:noProof/>
+          <w:lang w:val="sr-Latn-CS"/>
+        </w:rPr>
+        <w:t xml:space="preserve">, </w:t>
+      </w:r>
+      <w:r>
+        <w:rPr>
+          <w:noProof/>
+          <w:lang w:val="sr-Latn-CS"/>
+        </w:rPr>
+        <w:t>SessionData</w:t>
+      </w:r>
+      <w:r>
+        <w:rPr>
+          <w:noProof/>
+          <w:lang w:val="sr-Latn-CS"/>
+        </w:rPr>
+        <w:t xml:space="preserve">, </w:t>
+      </w:r>
+      <w:r>
+        <w:rPr>
+          <w:noProof/>
+          <w:lang w:val="sr-Latn-CS"/>
+        </w:rPr>
+        <w:t>ExpireDate</w:t>
+      </w:r>
+      <w:r>
+        <w:rPr>
+          <w:noProof/>
+          <w:lang w:val="sr-Latn-CS"/>
+        </w:rPr>
+        <w:t>)</w:t>
+      </w:r>
+    </w:p>
+    <w:p>
+      <w:pPr>
+        <w:jc w:val="both"/>
+        <w:rPr>
+          <w:noProof/>
+          <w:lang w:val="sr-Latn-CS"/>
+        </w:rPr>
+      </w:pPr>
+      <w:r>
+        <w:rPr>
+          <w:noProof/>
+          <w:lang w:val="sr-Latn-CS"/>
+        </w:rPr>
+        <w:t xml:space="preserve">USER_GROUPS </w:t>
+      </w:r>
+      <w:r>
+        <w:rPr>
+          <w:noProof/>
+          <w:lang w:val="sr-Latn-CS"/>
+        </w:rPr>
+        <w:t>(</w:t>
+      </w:r>
+      <w:r>
+        <w:rPr>
+          <w:noProof/>
+          <w:u w:val="single"/>
+          <w:lang w:val="sr-Latn-CS"/>
+        </w:rPr>
+        <w:t>id</w:t>
+      </w:r>
+      <w:r>
+        <w:rPr>
+          <w:noProof/>
+          <w:lang w:val="sr-Latn-CS"/>
+        </w:rPr>
+        <w:t>,</w:t>
+      </w:r>
+      <w:r>
+        <w:rPr>
+          <w:noProof/>
+          <w:lang w:val="sr-Latn-CS"/>
+        </w:rPr>
+        <w:t xml:space="preserve"> UserId, GroupId</w:t>
+      </w:r>
+      <w:r>
+        <w:rPr>
+          <w:noProof/>
+          <w:lang w:val="sr-Latn-CS"/>
+        </w:rPr>
+        <w:t>)</w:t>
+      </w:r>
+    </w:p>
+    <w:p>
+      <w:pPr>
+        <w:jc w:val="both"/>
+        <w:rPr>
+          <w:noProof/>
+          <w:lang w:val="sr-Latn-CS"/>
+        </w:rPr>
+      </w:pPr>
+      <w:r>
+        <w:rPr>
+          <w:noProof/>
+          <w:lang w:val="sr-Latn-CS"/>
+        </w:rPr>
+        <w:t xml:space="preserve">USER_USER_PERMISSIONS </w:t>
+      </w:r>
+      <w:r>
+        <w:rPr>
+          <w:noProof/>
+          <w:lang w:val="sr-Latn-CS"/>
+        </w:rPr>
+        <w:t>(</w:t>
+      </w:r>
+      <w:r>
+        <w:rPr>
+          <w:noProof/>
+          <w:u w:val="single"/>
+          <w:lang w:val="sr-Latn-CS"/>
+        </w:rPr>
+        <w:t>id</w:t>
+      </w:r>
+      <w:r>
+        <w:rPr>
+          <w:noProof/>
+          <w:lang w:val="sr-Latn-CS"/>
+        </w:rPr>
+        <w:t xml:space="preserve">, </w:t>
+      </w:r>
+      <w:r>
+        <w:rPr>
+          <w:noProof/>
+          <w:lang w:val="sr-Latn-CS"/>
+        </w:rPr>
+        <w:t>UserId</w:t>
+      </w:r>
+      <w:r>
+        <w:rPr>
+          <w:noProof/>
+          <w:lang w:val="sr-Latn-CS"/>
+        </w:rPr>
+        <w:t xml:space="preserve">, </w:t>
+      </w:r>
+      <w:r>
+        <w:rPr>
+          <w:noProof/>
+          <w:lang w:val="sr-Latn-CS"/>
+        </w:rPr>
+        <w:t>PermissionsId</w:t>
+      </w:r>
+      <w:r>
+        <w:rPr>
+          <w:noProof/>
+          <w:lang w:val="sr-Latn-CS"/>
+        </w:rPr>
+        <w:t>)</w:t>
+      </w:r>
+    </w:p>
+    <w:p>
+      <w:pPr>
+        <w:jc w:val="both"/>
+        <w:rPr>
+          <w:noProof/>
+          <w:lang w:val="sr-Latn-CS"/>
+        </w:rPr>
+      </w:pPr>
+    </w:p>
+    <w:p>
+      <w:pPr>
+        <w:jc w:val="both"/>
+        <w:rPr>
+          <w:noProof/>
+          <w:lang w:val="sr-Latn-CS"/>
+        </w:rPr>
+      </w:pPr>
     </w:p>
     <w:p>
       <w:pPr>
@@ -5962,7 +7266,7 @@
         </w:rPr>
         <w:br w:type="page"/>
       </w:r>
-      <w:bookmarkStart w:id="36" w:name="_Toc101381589"/>
+      <w:bookmarkStart w:id="36" w:name="_Toc105790907"/>
       <w:r>
         <w:rPr>
           <w:noProof/>
@@ -5993,7 +7297,7 @@
           <w:lang w:val="sr-Latn-CS"/>
         </w:rPr>
       </w:pPr>
-      <w:bookmarkStart w:id="37" w:name="_Toc101381590"/>
+      <w:bookmarkStart w:id="37" w:name="_Toc105790908"/>
       <w:r>
         <w:rPr>
           <w:noProof/>
@@ -6068,9 +7372,9 @@
           <w:noProof/>
           <w:lang w:val="sr-Latn-CS"/>
         </w:rPr>
-        <w:pict w14:anchorId="301448F9">
-          <v:shape id="_x0000_i1026" type="#_x0000_t75" style="width:408pt;height:73.8pt">
-            <v:imagedata r:id="rId8" o:title="league"/>
+        <w:pict w14:anchorId="613376C0">
+          <v:shape id="_x0000_i1044" type="#_x0000_t75" style="width:431.4pt;height:60pt">
+            <v:imagedata r:id="rId9" o:title="league"/>
           </v:shape>
         </w:pict>
       </w:r>
@@ -6093,7 +7397,7 @@
           <w:lang w:val="sr-Latn-CS"/>
         </w:rPr>
       </w:pPr>
-      <w:bookmarkStart w:id="38" w:name="_Toc101381591"/>
+      <w:bookmarkStart w:id="38" w:name="_Toc105790909"/>
       <w:r>
         <w:rPr>
           <w:noProof/>
@@ -6167,9 +7471,9 @@
           <w:noProof/>
           <w:lang w:val="sr-Latn-CS"/>
         </w:rPr>
-        <w:pict w14:anchorId="38E11449">
-          <v:shape id="_x0000_i1027" type="#_x0000_t75" style="width:408pt;height:81pt">
-            <v:imagedata r:id="rId9" o:title="team"/>
+        <w:pict w14:anchorId="30A4C414">
+          <v:shape id="_x0000_i1042" type="#_x0000_t75" style="width:6in;height:80.4pt">
+            <v:imagedata r:id="rId10" o:title="team"/>
           </v:shape>
         </w:pict>
       </w:r>
@@ -6192,7 +7496,7 @@
           <w:lang w:val="sr-Latn-CS"/>
         </w:rPr>
       </w:pPr>
-      <w:bookmarkStart w:id="39" w:name="_Toc101381592"/>
+      <w:bookmarkStart w:id="39" w:name="_Toc105790910"/>
       <w:r>
         <w:rPr>
           <w:noProof/>
@@ -6273,9 +7577,9 @@
           <w:noProof/>
           <w:lang w:val="sr-Latn-CS"/>
         </w:rPr>
-        <w:pict w14:anchorId="39EFFFD6">
-          <v:shape id="_x0000_i1028" type="#_x0000_t75" style="width:408.6pt;height:74.4pt">
-            <v:imagedata r:id="rId10" o:title="participates"/>
+        <w:pict w14:anchorId="16D85200">
+          <v:shape id="_x0000_i1046" type="#_x0000_t75" style="width:431.4pt;height:60.6pt">
+            <v:imagedata r:id="rId11" o:title="participates"/>
           </v:shape>
         </w:pict>
       </w:r>
@@ -6302,7 +7606,7 @@
           <w:lang w:val="sr-Latn-CS"/>
         </w:rPr>
       </w:pPr>
-      <w:bookmarkStart w:id="40" w:name="_Toc101381593"/>
+      <w:bookmarkStart w:id="40" w:name="_Toc105790911"/>
       <w:r>
         <w:rPr>
           <w:noProof/>
@@ -6358,9 +7662,9 @@
         <w:rPr>
           <w:lang w:val="sr-Latn-CS"/>
         </w:rPr>
-        <w:pict w14:anchorId="1461AC49">
-          <v:shape id="_x0000_i1029" type="#_x0000_t75" style="width:406.8pt;height:120pt">
-            <v:imagedata r:id="rId11" o:title="player"/>
+        <w:pict w14:anchorId="046EFDB0">
+          <v:shape id="_x0000_i1048" type="#_x0000_t75" style="width:431.4pt;height:173.4pt">
+            <v:imagedata r:id="rId12" o:title="player"/>
           </v:shape>
         </w:pict>
       </w:r>
@@ -6386,7 +7690,7 @@
           <w:lang w:val="sr-Latn-CS"/>
         </w:rPr>
       </w:pPr>
-      <w:bookmarkStart w:id="41" w:name="_Toc101381594"/>
+      <w:bookmarkStart w:id="41" w:name="_Toc105790912"/>
       <w:r>
         <w:rPr>
           <w:noProof/>
@@ -6450,9 +7754,9 @@
           <w:lang w:val="sr-Latn-CS"/>
         </w:rPr>
         <w:lastRenderedPageBreak/>
-        <w:pict w14:anchorId="663704D7">
-          <v:shape id="_x0000_i1030" type="#_x0000_t75" style="width:407.4pt;height:93.6pt">
-            <v:imagedata r:id="rId12" o:title="fixture"/>
+        <w:pict w14:anchorId="573CEAD2">
+          <v:shape id="_x0000_i1050" type="#_x0000_t75" style="width:431.4pt;height:79.8pt">
+            <v:imagedata r:id="rId13" o:title="fixture"/>
           </v:shape>
         </w:pict>
       </w:r>
@@ -6468,23 +7772,40 @@
     <w:p>
       <w:pPr>
         <w:pStyle w:val="Heading2"/>
-        <w:numPr>
-          <w:ilvl w:val="1"/>
-          <w:numId w:val="2"/>
-        </w:numPr>
-        <w:jc w:val="both"/>
-        <w:rPr>
-          <w:noProof/>
-          <w:lang w:val="sr-Latn-CS"/>
-        </w:rPr>
-      </w:pPr>
-      <w:bookmarkStart w:id="42" w:name="_Toc101381595"/>
-      <w:r>
-        <w:rPr>
-          <w:noProof/>
-          <w:lang w:val="sr-Latn-CS"/>
-        </w:rPr>
-        <w:t>Role</w:t>
+        <w:jc w:val="both"/>
+        <w:rPr>
+          <w:noProof/>
+          <w:lang w:val="sr-Latn-CS"/>
+        </w:rPr>
+      </w:pPr>
+      <w:bookmarkStart w:id="42" w:name="_Toc105790913"/>
+      <w:r>
+        <w:rPr>
+          <w:noProof/>
+          <w:lang w:val="sr-Latn-CS"/>
+        </w:rPr>
+        <w:t>3.</w:t>
+      </w:r>
+      <w:r>
+        <w:rPr>
+          <w:noProof/>
+          <w:lang w:val="sr-Latn-CS"/>
+        </w:rPr>
+        <w:t>6</w:t>
+      </w:r>
+      <w:r>
+        <w:rPr>
+          <w:noProof/>
+          <w:lang w:val="sr-Latn-CS"/>
+        </w:rPr>
+        <w:tab/>
+      </w:r>
+      <w:r>
+        <w:rPr>
+          <w:noProof/>
+          <w:lang w:val="sr-Latn-CS"/>
+        </w:rPr>
+        <w:t>User</w:t>
       </w:r>
       <w:bookmarkEnd w:id="42"/>
     </w:p>
@@ -6492,29 +7813,23 @@
       <w:pPr>
         <w:jc w:val="both"/>
         <w:rPr>
-          <w:lang w:val="sr-Latn-CS"/>
-        </w:rPr>
-      </w:pPr>
-      <w:r>
-        <w:rPr>
-          <w:noProof/>
-          <w:lang w:val="sr-Latn-CS"/>
-        </w:rPr>
-        <w:t xml:space="preserve">Sadrži podatke o </w:t>
-      </w:r>
-      <w:r>
-        <w:rPr>
-          <w:noProof/>
-          <w:lang w:val="sr-Latn-CS"/>
-        </w:rPr>
-        <w:t>ulo</w:t>
-      </w:r>
-      <w:r>
-        <w:rPr>
-          <w:noProof/>
-          <w:lang w:val="sr-Latn-CS"/>
-        </w:rPr>
-        <w:t>zi koja je dodeljena svakom korisniku</w:t>
+          <w:noProof/>
+          <w:lang w:val="sr-Latn-CS"/>
+        </w:rPr>
+      </w:pPr>
+      <w:r>
+        <w:rPr>
+          <w:noProof/>
+          <w:lang w:val="sr-Latn-CS"/>
+        </w:rPr>
+        <w:t xml:space="preserve">Sadrži podatke </w:t>
+      </w:r>
+      <w:r>
+        <w:rPr>
+          <w:noProof/>
+          <w:lang w:val="sr-Latn-CS"/>
+        </w:rPr>
+        <w:t>korisniku aplikacije</w:t>
       </w:r>
       <w:r>
         <w:rPr>
@@ -6525,25 +7840,26 @@
       </w:r>
       <w:r>
         <w:rPr>
-          <w:lang w:val="sr-Latn-CS"/>
-        </w:rPr>
-        <w:t xml:space="preserve"> </w:t>
-      </w:r>
-    </w:p>
-    <w:p>
-      <w:pPr>
-        <w:jc w:val="both"/>
-        <w:rPr>
-          <w:lang w:val="sr-Latn-CS"/>
-        </w:rPr>
-      </w:pPr>
-      <w:r>
-        <w:rPr>
-          <w:lang w:val="sr-Latn-CS"/>
-        </w:rPr>
-        <w:pict w14:anchorId="09C8D4BA">
-          <v:shape id="_x0000_i1031" type="#_x0000_t75" style="width:408pt;height:60pt">
-            <v:imagedata r:id="rId13" o:title="role"/>
+          <w:noProof/>
+          <w:lang w:val="sr-Latn-CS"/>
+        </w:rPr>
+        <w:t xml:space="preserve"> Svaki korisnik ima tačno jednu ulogu.</w:t>
+      </w:r>
+    </w:p>
+    <w:p>
+      <w:pPr>
+        <w:jc w:val="both"/>
+        <w:rPr>
+          <w:lang w:val="sr-Latn-CS"/>
+        </w:rPr>
+      </w:pPr>
+      <w:r>
+        <w:rPr>
+          <w:lang w:val="sr-Latn-CS"/>
+        </w:rPr>
+        <w:pict w14:anchorId="723585E4">
+          <v:shape id="_x0000_i1053" type="#_x0000_t75" style="width:6in;height:174pt">
+            <v:imagedata r:id="rId14" o:title="user1"/>
           </v:shape>
         </w:pict>
       </w:r>
@@ -6555,91 +7871,13 @@
           <w:lang w:val="sr-Latn-CS"/>
         </w:rPr>
       </w:pPr>
-    </w:p>
-    <w:p>
-      <w:pPr>
-        <w:pStyle w:val="Heading2"/>
-        <w:jc w:val="both"/>
-        <w:rPr>
-          <w:noProof/>
-          <w:lang w:val="sr-Latn-CS"/>
-        </w:rPr>
-      </w:pPr>
-      <w:bookmarkStart w:id="43" w:name="_Toc101381596"/>
-      <w:r>
-        <w:rPr>
-          <w:noProof/>
-          <w:lang w:val="sr-Latn-CS"/>
-        </w:rPr>
-        <w:t>3.7</w:t>
-      </w:r>
-      <w:r>
-        <w:rPr>
-          <w:noProof/>
-          <w:lang w:val="sr-Latn-CS"/>
-        </w:rPr>
-        <w:tab/>
-      </w:r>
-      <w:r>
-        <w:rPr>
-          <w:noProof/>
-          <w:lang w:val="sr-Latn-CS"/>
-        </w:rPr>
-        <w:t>User</w:t>
-      </w:r>
-      <w:bookmarkEnd w:id="43"/>
-    </w:p>
-    <w:p>
-      <w:pPr>
-        <w:jc w:val="both"/>
-        <w:rPr>
-          <w:noProof/>
-          <w:lang w:val="sr-Latn-CS"/>
-        </w:rPr>
-      </w:pPr>
-      <w:r>
-        <w:rPr>
-          <w:noProof/>
-          <w:lang w:val="sr-Latn-CS"/>
-        </w:rPr>
-        <w:t xml:space="preserve">Sadrži podatke </w:t>
-      </w:r>
-      <w:r>
-        <w:rPr>
-          <w:noProof/>
-          <w:lang w:val="sr-Latn-CS"/>
-        </w:rPr>
-        <w:t>korisniku aplikacije</w:t>
-      </w:r>
-      <w:r>
-        <w:rPr>
-          <w:noProof/>
-          <w:lang w:val="sr-Latn-CS"/>
-        </w:rPr>
-        <w:t>.</w:t>
-      </w:r>
-      <w:r>
-        <w:rPr>
-          <w:noProof/>
-          <w:lang w:val="sr-Latn-CS"/>
-        </w:rPr>
-        <w:t xml:space="preserve"> Svaki korisnik ima tačno jednu ulogu.</w:t>
-      </w:r>
-    </w:p>
-    <w:p>
-      <w:pPr>
-        <w:jc w:val="both"/>
-        <w:rPr>
-          <w:lang w:val="sr-Latn-CS"/>
-        </w:rPr>
-      </w:pPr>
-      <w:r>
-        <w:rPr>
-          <w:lang w:val="sr-Latn-CS"/>
-        </w:rPr>
-        <w:pict w14:anchorId="1CB3E5D6">
-          <v:shape id="_x0000_i1032" type="#_x0000_t75" style="width:403.8pt;height:174.6pt">
-            <v:imagedata r:id="rId14" o:title="user"/>
+      <w:r>
+        <w:rPr>
+          <w:lang w:val="sr-Latn-CS"/>
+        </w:rPr>
+        <w:pict w14:anchorId="47B325FD">
+          <v:shape id="_x0000_i1055" type="#_x0000_t75" style="width:6in;height:50.4pt">
+            <v:imagedata r:id="rId15" o:title="user2"/>
           </v:shape>
         </w:pict>
       </w:r>
@@ -6661,7 +7899,7 @@
           <w:lang w:val="sr-Latn-CS"/>
         </w:rPr>
       </w:pPr>
-      <w:bookmarkStart w:id="44" w:name="_Toc101381597"/>
+      <w:bookmarkStart w:id="43" w:name="_Toc105790914"/>
       <w:r>
         <w:rPr>
           <w:noProof/>
@@ -6674,7 +7912,7 @@
           <w:noProof/>
           <w:lang w:val="sr-Latn-CS"/>
         </w:rPr>
-        <w:t>8</w:t>
+        <w:t>7</w:t>
       </w:r>
       <w:r>
         <w:rPr>
@@ -6690,7 +7928,7 @@
         </w:rPr>
         <w:t>Comment</w:t>
       </w:r>
-      <w:bookmarkEnd w:id="44"/>
+      <w:bookmarkEnd w:id="43"/>
     </w:p>
     <w:p>
       <w:pPr>
@@ -6726,9 +7964,9 @@
         <w:rPr>
           <w:lang w:val="sr-Latn-CS"/>
         </w:rPr>
-        <w:pict w14:anchorId="577E6AA1">
-          <v:shape id="_x0000_i1033" type="#_x0000_t75" style="width:408pt;height:86.4pt">
-            <v:imagedata r:id="rId15" o:title="comment"/>
+        <w:pict w14:anchorId="4580298B">
+          <v:shape id="_x0000_i1057" type="#_x0000_t75" style="width:431.4pt;height:67.2pt">
+            <v:imagedata r:id="rId16" o:title="comment"/>
           </v:shape>
         </w:pict>
       </w:r>
@@ -6750,7 +7988,7 @@
           <w:lang w:val="sr-Latn-CS"/>
         </w:rPr>
       </w:pPr>
-      <w:bookmarkStart w:id="45" w:name="_Toc101381598"/>
+      <w:bookmarkStart w:id="44" w:name="_Toc105790915"/>
       <w:r>
         <w:rPr>
           <w:noProof/>
@@ -6763,7 +8001,7 @@
           <w:noProof/>
           <w:lang w:val="sr-Latn-CS"/>
         </w:rPr>
-        <w:t>9</w:t>
+        <w:t>8</w:t>
       </w:r>
       <w:r>
         <w:rPr>
@@ -6779,7 +8017,7 @@
         </w:rPr>
         <w:t>ArticleType</w:t>
       </w:r>
-      <w:bookmarkEnd w:id="45"/>
+      <w:bookmarkEnd w:id="44"/>
     </w:p>
     <w:p>
       <w:pPr>
@@ -6815,9 +8053,9 @@
         <w:rPr>
           <w:lang w:val="sr-Latn-CS"/>
         </w:rPr>
-        <w:pict w14:anchorId="14AE0B95">
-          <v:shape id="_x0000_i1034" type="#_x0000_t75" style="width:407.4pt;height:58.8pt">
-            <v:imagedata r:id="rId16" o:title="articleType"/>
+        <w:pict w14:anchorId="423E4ED2">
+          <v:shape id="_x0000_i1059" type="#_x0000_t75" style="width:6in;height:46.8pt">
+            <v:imagedata r:id="rId17" o:title="article_type"/>
           </v:shape>
         </w:pict>
       </w:r>
@@ -6839,7 +8077,7 @@
           <w:lang w:val="sr-Latn-CS"/>
         </w:rPr>
       </w:pPr>
-      <w:bookmarkStart w:id="46" w:name="_Toc101381599"/>
+      <w:bookmarkStart w:id="45" w:name="_Toc105790916"/>
       <w:r>
         <w:rPr>
           <w:noProof/>
@@ -6852,7 +8090,7 @@
           <w:noProof/>
           <w:lang w:val="sr-Latn-CS"/>
         </w:rPr>
-        <w:t>10</w:t>
+        <w:t>9</w:t>
       </w:r>
       <w:r>
         <w:rPr>
@@ -6868,7 +8106,7 @@
         </w:rPr>
         <w:t>Article</w:t>
       </w:r>
-      <w:bookmarkEnd w:id="46"/>
+      <w:bookmarkEnd w:id="45"/>
     </w:p>
     <w:p>
       <w:pPr>
@@ -6904,9 +8142,10 @@
         <w:rPr>
           <w:lang w:val="sr-Latn-CS"/>
         </w:rPr>
-        <w:pict w14:anchorId="1B28A8E9">
-          <v:shape id="_x0000_i1035" type="#_x0000_t75" style="width:408pt;height:135pt">
-            <v:imagedata r:id="rId17" o:title="article"/>
+        <w:lastRenderedPageBreak/>
+        <w:pict w14:anchorId="7CED623D">
+          <v:shape id="_x0000_i1061" type="#_x0000_t75" style="width:6in;height:89.4pt">
+            <v:imagedata r:id="rId18" o:title="article"/>
           </v:shape>
         </w:pict>
       </w:r>
@@ -6928,7 +8167,7 @@
           <w:lang w:val="sr-Latn-CS"/>
         </w:rPr>
       </w:pPr>
-      <w:bookmarkStart w:id="47" w:name="_Toc101381600"/>
+      <w:bookmarkStart w:id="46" w:name="_Toc105790917"/>
       <w:r>
         <w:rPr>
           <w:noProof/>
@@ -6941,7 +8180,14 @@
           <w:noProof/>
           <w:lang w:val="sr-Latn-CS"/>
         </w:rPr>
-        <w:t>11</w:t>
+        <w:t>1</w:t>
+      </w:r>
+      <w:r>
+        <w:rPr>
+          <w:noProof/>
+          <w:lang w:val="sr-Latn-CS"/>
+        </w:rPr>
+        <w:t>0</w:t>
       </w:r>
       <w:r>
         <w:rPr>
@@ -6957,7 +8203,7 @@
         </w:rPr>
         <w:t>Owns</w:t>
       </w:r>
-      <w:bookmarkEnd w:id="47"/>
+      <w:bookmarkEnd w:id="46"/>
     </w:p>
     <w:p>
       <w:pPr>
@@ -6993,9 +8239,9 @@
         <w:rPr>
           <w:lang w:val="sr-Latn-CS"/>
         </w:rPr>
-        <w:pict w14:anchorId="40718F22">
-          <v:shape id="_x0000_i1036" type="#_x0000_t75" style="width:408pt;height:83.4pt">
-            <v:imagedata r:id="rId18" o:title="owns"/>
+        <w:pict w14:anchorId="785D9947">
+          <v:shape id="_x0000_i1063" type="#_x0000_t75" style="width:431.4pt;height:71.4pt">
+            <v:imagedata r:id="rId19" o:title="owns"/>
           </v:shape>
         </w:pict>
       </w:r>
@@ -7017,7 +8263,7 @@
           <w:lang w:val="sr-Latn-CS"/>
         </w:rPr>
       </w:pPr>
-      <w:bookmarkStart w:id="48" w:name="_Toc101381601"/>
+      <w:bookmarkStart w:id="47" w:name="_Toc105790918"/>
       <w:r>
         <w:rPr>
           <w:noProof/>
@@ -7030,7 +8276,14 @@
           <w:noProof/>
           <w:lang w:val="sr-Latn-CS"/>
         </w:rPr>
-        <w:t>12</w:t>
+        <w:t>1</w:t>
+      </w:r>
+      <w:r>
+        <w:rPr>
+          <w:noProof/>
+          <w:lang w:val="sr-Latn-CS"/>
+        </w:rPr>
+        <w:t>1</w:t>
       </w:r>
       <w:r>
         <w:rPr>
@@ -7046,7 +8299,7 @@
         </w:rPr>
         <w:t>ManagerTeam</w:t>
       </w:r>
-      <w:bookmarkEnd w:id="48"/>
+      <w:bookmarkEnd w:id="47"/>
     </w:p>
     <w:p>
       <w:pPr>
@@ -7089,9 +8342,9 @@
         <w:rPr>
           <w:lang w:val="sr-Latn-CS"/>
         </w:rPr>
-        <w:pict w14:anchorId="3CFC1D8F">
-          <v:shape id="_x0000_i1037" type="#_x0000_t75" style="width:405.6pt;height:128.4pt">
-            <v:imagedata r:id="rId19" o:title="managerTeam"/>
+        <w:pict w14:anchorId="479945F2">
+          <v:shape id="_x0000_i1065" type="#_x0000_t75" style="width:431.4pt;height:133.8pt">
+            <v:imagedata r:id="rId20" o:title="managerteam"/>
           </v:shape>
         </w:pict>
       </w:r>
@@ -7113,20 +8366,13 @@
           <w:lang w:val="sr-Latn-CS"/>
         </w:rPr>
       </w:pPr>
-      <w:bookmarkStart w:id="49" w:name="_Toc101381602"/>
-      <w:r>
-        <w:rPr>
-          <w:noProof/>
-          <w:lang w:val="sr-Latn-CS"/>
-        </w:rPr>
-        <w:t>3.</w:t>
-      </w:r>
-      <w:r>
-        <w:rPr>
-          <w:noProof/>
-          <w:lang w:val="sr-Latn-CS"/>
-        </w:rPr>
-        <w:t>13</w:t>
+      <w:bookmarkStart w:id="48" w:name="_Toc105790919"/>
+      <w:r>
+        <w:rPr>
+          <w:noProof/>
+          <w:lang w:val="sr-Latn-CS"/>
+        </w:rPr>
+        <w:t>3.12</w:t>
       </w:r>
       <w:r>
         <w:rPr>
@@ -7142,52 +8388,38 @@
         </w:rPr>
         <w:t>ManagerPlays</w:t>
       </w:r>
-      <w:bookmarkEnd w:id="49"/>
-    </w:p>
-    <w:p>
-      <w:pPr>
-        <w:jc w:val="both"/>
-        <w:rPr>
-          <w:noProof/>
-          <w:lang w:val="sr-Latn-CS"/>
-        </w:rPr>
-      </w:pPr>
-      <w:r>
-        <w:rPr>
-          <w:noProof/>
-          <w:lang w:val="sr-Latn-CS"/>
-        </w:rPr>
-        <w:t xml:space="preserve">Sadrži podatke </w:t>
-      </w:r>
-      <w:r>
-        <w:rPr>
-          <w:noProof/>
-          <w:lang w:val="sr-Latn-CS"/>
-        </w:rPr>
-        <w:t>o tome koji igrači su prisutni u svakom od menadžerskih timova.</w:t>
-      </w:r>
-      <w:r>
-        <w:rPr>
-          <w:noProof/>
-          <w:lang w:val="sr-Latn-CS"/>
-        </w:rPr>
-        <w:t xml:space="preserve"> Jedan menadžerski tim ima više igrača i igrač može da bude u više menadžerskih timova.</w:t>
-      </w:r>
-    </w:p>
-    <w:p>
-      <w:pPr>
-        <w:jc w:val="both"/>
-        <w:rPr>
-          <w:lang w:val="sr-Latn-CS"/>
-        </w:rPr>
-      </w:pPr>
-      <w:r>
-        <w:rPr>
-          <w:lang w:val="sr-Latn-CS"/>
-        </w:rPr>
-        <w:pict w14:anchorId="34B83938">
-          <v:shape id="_x0000_i1038" type="#_x0000_t75" style="width:406.8pt;height:73.8pt">
-            <v:imagedata r:id="rId20" o:title="managerPlays"/>
+      <w:bookmarkEnd w:id="48"/>
+    </w:p>
+    <w:p>
+      <w:pPr>
+        <w:jc w:val="both"/>
+        <w:rPr>
+          <w:noProof/>
+          <w:lang w:val="sr-Latn-CS"/>
+        </w:rPr>
+      </w:pPr>
+      <w:r>
+        <w:rPr>
+          <w:noProof/>
+          <w:lang w:val="sr-Latn-CS"/>
+        </w:rPr>
+        <w:t>Sadrži podatke o tome koji igrači su prisutni u svakom od menadžerskih timova. Jedan menadžerski tim ima više igrača i igrač može da bude u više menadžerskih timova.</w:t>
+      </w:r>
+    </w:p>
+    <w:p>
+      <w:pPr>
+        <w:jc w:val="both"/>
+        <w:rPr>
+          <w:lang w:val="sr-Latn-CS"/>
+        </w:rPr>
+      </w:pPr>
+      <w:r>
+        <w:rPr>
+          <w:lang w:val="sr-Latn-CS"/>
+        </w:rPr>
+        <w:pict w14:anchorId="06BC0BD6">
+          <v:shape id="_x0000_i1167" type="#_x0000_t75" style="width:431.4pt;height:55.2pt">
+            <v:imagedata r:id="rId21" o:title="managerplays"/>
           </v:shape>
         </w:pict>
       </w:r>
@@ -7209,21 +8441,13 @@
           <w:lang w:val="sr-Latn-CS"/>
         </w:rPr>
       </w:pPr>
-      <w:bookmarkStart w:id="50" w:name="_Toc101381603"/>
-      <w:r>
-        <w:rPr>
-          <w:noProof/>
-          <w:lang w:val="sr-Latn-CS"/>
-        </w:rPr>
-        <w:lastRenderedPageBreak/>
-        <w:t>3.</w:t>
-      </w:r>
-      <w:r>
-        <w:rPr>
-          <w:noProof/>
-          <w:lang w:val="sr-Latn-CS"/>
-        </w:rPr>
-        <w:t>14</w:t>
+      <w:bookmarkStart w:id="49" w:name="_Toc105790920"/>
+      <w:r>
+        <w:rPr>
+          <w:noProof/>
+          <w:lang w:val="sr-Latn-CS"/>
+        </w:rPr>
+        <w:t>3.13</w:t>
       </w:r>
       <w:r>
         <w:rPr>
@@ -7239,52 +8463,38 @@
         </w:rPr>
         <w:t>Championship</w:t>
       </w:r>
-      <w:bookmarkEnd w:id="50"/>
-    </w:p>
-    <w:p>
-      <w:pPr>
-        <w:jc w:val="both"/>
-        <w:rPr>
-          <w:noProof/>
-          <w:lang w:val="sr-Latn-CS"/>
-        </w:rPr>
-      </w:pPr>
-      <w:r>
-        <w:rPr>
-          <w:noProof/>
-          <w:lang w:val="sr-Latn-CS"/>
-        </w:rPr>
-        <w:t xml:space="preserve">Sadrži podatke </w:t>
-      </w:r>
-      <w:r>
-        <w:rPr>
-          <w:noProof/>
-          <w:lang w:val="sr-Latn-CS"/>
-        </w:rPr>
-        <w:t>o šampionatu</w:t>
-      </w:r>
-      <w:r>
-        <w:rPr>
-          <w:noProof/>
-          <w:lang w:val="sr-Latn-CS"/>
-        </w:rPr>
-        <w:t>.</w:t>
-      </w:r>
-    </w:p>
-    <w:p>
-      <w:pPr>
-        <w:jc w:val="both"/>
-        <w:rPr>
-          <w:lang w:val="sr-Latn-CS"/>
-        </w:rPr>
-      </w:pPr>
-      <w:r>
-        <w:rPr>
-          <w:lang w:val="sr-Latn-CS"/>
-        </w:rPr>
-        <w:pict w14:anchorId="11DC9014">
-          <v:shape id="_x0000_i1039" type="#_x0000_t75" style="width:407.4pt;height:65.4pt">
-            <v:imagedata r:id="rId21" o:title="championship"/>
+      <w:bookmarkEnd w:id="49"/>
+    </w:p>
+    <w:p>
+      <w:pPr>
+        <w:jc w:val="both"/>
+        <w:rPr>
+          <w:noProof/>
+          <w:lang w:val="sr-Latn-CS"/>
+        </w:rPr>
+      </w:pPr>
+      <w:r>
+        <w:rPr>
+          <w:noProof/>
+          <w:lang w:val="sr-Latn-CS"/>
+        </w:rPr>
+        <w:t>Sadrži podatke o šampionatu.</w:t>
+      </w:r>
+    </w:p>
+    <w:p>
+      <w:pPr>
+        <w:jc w:val="both"/>
+        <w:rPr>
+          <w:lang w:val="sr-Latn-CS"/>
+        </w:rPr>
+      </w:pPr>
+      <w:r>
+        <w:rPr>
+          <w:lang w:val="sr-Latn-CS"/>
+        </w:rPr>
+        <w:pict w14:anchorId="771EB9BA">
+          <v:shape id="_x0000_i1168" type="#_x0000_t75" style="width:6in;height:70.8pt">
+            <v:imagedata r:id="rId22" o:title="championship"/>
           </v:shape>
         </w:pict>
       </w:r>
@@ -7306,20 +8516,14 @@
           <w:lang w:val="sr-Latn-CS"/>
         </w:rPr>
       </w:pPr>
-      <w:bookmarkStart w:id="51" w:name="_Toc101381604"/>
-      <w:r>
-        <w:rPr>
-          <w:noProof/>
-          <w:lang w:val="sr-Latn-CS"/>
-        </w:rPr>
-        <w:t>3.</w:t>
-      </w:r>
-      <w:r>
-        <w:rPr>
-          <w:noProof/>
-          <w:lang w:val="sr-Latn-CS"/>
-        </w:rPr>
-        <w:t>15</w:t>
+      <w:bookmarkStart w:id="50" w:name="_Toc105790921"/>
+      <w:r>
+        <w:rPr>
+          <w:noProof/>
+          <w:lang w:val="sr-Latn-CS"/>
+        </w:rPr>
+        <w:lastRenderedPageBreak/>
+        <w:t>3.14</w:t>
       </w:r>
       <w:r>
         <w:rPr>
@@ -7335,46 +8539,825 @@
         </w:rPr>
         <w:t>ChampionshipManagerTeam</w:t>
       </w:r>
-      <w:bookmarkEnd w:id="51"/>
-    </w:p>
-    <w:p>
-      <w:pPr>
-        <w:jc w:val="both"/>
-        <w:rPr>
-          <w:noProof/>
-          <w:lang w:val="sr-Latn-CS"/>
-        </w:rPr>
-      </w:pPr>
-      <w:r>
-        <w:rPr>
-          <w:noProof/>
-          <w:lang w:val="sr-Latn-CS"/>
-        </w:rPr>
-        <w:t xml:space="preserve">Sadrži podatke </w:t>
-      </w:r>
-      <w:r>
-        <w:rPr>
-          <w:noProof/>
-          <w:lang w:val="sr-Latn-CS"/>
-        </w:rPr>
-        <w:t>o tome koji menadžerski timovi su učestvovali na određenim šampionatima. Na jednom šampionatu učestvuje vise menadžerskih timova. Jedan menadžerski tim može da učestvuje na više šampionata.</w:t>
-      </w:r>
-    </w:p>
-    <w:p>
-      <w:pPr>
-        <w:jc w:val="both"/>
-      </w:pPr>
-      <w:r>
-        <w:pict w14:anchorId="10392B09">
-          <v:shape id="_x0000_i1040" type="#_x0000_t75" style="width:407.4pt;height:87.6pt">
-            <v:imagedata r:id="rId22" o:title="championshipManagerTeam"/>
+      <w:bookmarkEnd w:id="50"/>
+    </w:p>
+    <w:p>
+      <w:pPr>
+        <w:jc w:val="both"/>
+        <w:rPr>
+          <w:noProof/>
+          <w:lang w:val="sr-Latn-CS"/>
+        </w:rPr>
+      </w:pPr>
+      <w:r>
+        <w:rPr>
+          <w:noProof/>
+          <w:lang w:val="sr-Latn-CS"/>
+        </w:rPr>
+        <w:t>Sadrži podatke o tome koji menadžerski timovi su učestvovali na određenim šampionatima. Na jednom šampionatu učestvuje vise menadžerskih timova. Jedan menadžerski tim može da učestvuje na više šampionata.</w:t>
+      </w:r>
+    </w:p>
+    <w:p>
+      <w:pPr>
+        <w:jc w:val="both"/>
+      </w:pPr>
+      <w:r>
+        <w:pict w14:anchorId="70C7FC1E">
+          <v:shape id="_x0000_i1169" type="#_x0000_t75" style="width:431.4pt;height:68.4pt">
+            <v:imagedata r:id="rId23" o:title="championshipmanagerteam"/>
           </v:shape>
         </w:pict>
       </w:r>
     </w:p>
+    <w:p>
+      <w:pPr>
+        <w:pStyle w:val="Heading2"/>
+        <w:jc w:val="both"/>
+        <w:rPr>
+          <w:noProof/>
+          <w:lang w:val="sr-Latn-CS"/>
+        </w:rPr>
+      </w:pPr>
+      <w:bookmarkStart w:id="51" w:name="_Toc105790922"/>
+      <w:r>
+        <w:rPr>
+          <w:noProof/>
+          <w:lang w:val="sr-Latn-CS"/>
+        </w:rPr>
+        <w:t>3.1</w:t>
+      </w:r>
+      <w:r>
+        <w:rPr>
+          <w:noProof/>
+          <w:lang w:val="sr-Latn-CS"/>
+        </w:rPr>
+        <w:t>5</w:t>
+      </w:r>
+      <w:r>
+        <w:rPr>
+          <w:noProof/>
+          <w:lang w:val="sr-Latn-CS"/>
+        </w:rPr>
+        <w:tab/>
+      </w:r>
+      <w:r>
+        <w:rPr>
+          <w:noProof/>
+          <w:lang w:val="sr-Latn-CS"/>
+        </w:rPr>
+        <w:t>Auth_Group</w:t>
+      </w:r>
+      <w:bookmarkEnd w:id="51"/>
+    </w:p>
+    <w:p>
+      <w:pPr>
+        <w:jc w:val="both"/>
+        <w:rPr>
+          <w:noProof/>
+          <w:lang w:val="sr-Latn-CS"/>
+        </w:rPr>
+      </w:pPr>
+      <w:r>
+        <w:rPr>
+          <w:noProof/>
+          <w:lang w:val="sr-Latn-CS"/>
+        </w:rPr>
+        <w:t>Tabela koju je Django izgenerisao</w:t>
+      </w:r>
+      <w:r>
+        <w:rPr>
+          <w:noProof/>
+          <w:lang w:val="sr-Latn-CS"/>
+        </w:rPr>
+        <w:t>.</w:t>
+      </w:r>
+    </w:p>
+    <w:p>
+      <w:pPr>
+        <w:jc w:val="both"/>
+        <w:rPr>
+          <w:lang w:val="sr-Latn-CS"/>
+        </w:rPr>
+      </w:pPr>
+      <w:r>
+        <w:rPr>
+          <w:lang w:val="sr-Latn-CS"/>
+        </w:rPr>
+        <w:pict w14:anchorId="0D24B890">
+          <v:shape id="_x0000_i1190" type="#_x0000_t75" style="width:431.4pt;height:49.8pt">
+            <v:imagedata r:id="rId24" o:title="auth_group"/>
+          </v:shape>
+        </w:pict>
+      </w:r>
+    </w:p>
+    <w:p>
+      <w:pPr>
+        <w:jc w:val="both"/>
+        <w:rPr>
+          <w:lang w:val="sr-Latn-CS"/>
+        </w:rPr>
+      </w:pPr>
+    </w:p>
+    <w:p>
+      <w:pPr>
+        <w:pStyle w:val="Heading2"/>
+        <w:jc w:val="both"/>
+        <w:rPr>
+          <w:noProof/>
+          <w:lang w:val="sr-Latn-CS"/>
+        </w:rPr>
+      </w:pPr>
+      <w:bookmarkStart w:id="52" w:name="_Toc105790923"/>
+      <w:r>
+        <w:rPr>
+          <w:noProof/>
+          <w:lang w:val="sr-Latn-CS"/>
+        </w:rPr>
+        <w:t>3.1</w:t>
+      </w:r>
+      <w:r>
+        <w:rPr>
+          <w:noProof/>
+          <w:lang w:val="sr-Latn-CS"/>
+        </w:rPr>
+        <w:t>6</w:t>
+      </w:r>
+      <w:r>
+        <w:rPr>
+          <w:noProof/>
+          <w:lang w:val="sr-Latn-CS"/>
+        </w:rPr>
+        <w:tab/>
+      </w:r>
+      <w:r>
+        <w:rPr>
+          <w:noProof/>
+          <w:lang w:val="sr-Latn-CS"/>
+        </w:rPr>
+        <w:t>Auth_Group_Permissions</w:t>
+      </w:r>
+      <w:bookmarkEnd w:id="52"/>
+    </w:p>
+    <w:p>
+      <w:pPr>
+        <w:jc w:val="both"/>
+        <w:rPr>
+          <w:noProof/>
+          <w:lang w:val="sr-Latn-CS"/>
+        </w:rPr>
+      </w:pPr>
+      <w:r>
+        <w:rPr>
+          <w:noProof/>
+          <w:lang w:val="sr-Latn-CS"/>
+        </w:rPr>
+        <w:t>Tabela koju je Django izgenerisao.</w:t>
+      </w:r>
+    </w:p>
+    <w:p>
+      <w:pPr>
+        <w:jc w:val="both"/>
+        <w:rPr>
+          <w:lang w:val="sr-Latn-CS"/>
+        </w:rPr>
+      </w:pPr>
+      <w:r>
+        <w:rPr>
+          <w:lang w:val="sr-Latn-CS"/>
+        </w:rPr>
+        <w:pict w14:anchorId="450ED03A">
+          <v:shape id="_x0000_i1192" type="#_x0000_t75" style="width:6in;height:59.4pt">
+            <v:imagedata r:id="rId25" o:title="auth_group_permissions"/>
+          </v:shape>
+        </w:pict>
+      </w:r>
+    </w:p>
+    <w:p>
+      <w:pPr>
+        <w:jc w:val="both"/>
+        <w:rPr>
+          <w:lang w:val="sr-Latn-CS"/>
+        </w:rPr>
+      </w:pPr>
+    </w:p>
+    <w:p>
+      <w:pPr>
+        <w:pStyle w:val="Heading2"/>
+        <w:jc w:val="both"/>
+        <w:rPr>
+          <w:noProof/>
+          <w:lang w:val="sr-Latn-CS"/>
+        </w:rPr>
+      </w:pPr>
+      <w:bookmarkStart w:id="53" w:name="_Toc105790924"/>
+      <w:r>
+        <w:rPr>
+          <w:noProof/>
+          <w:lang w:val="sr-Latn-CS"/>
+        </w:rPr>
+        <w:t>3.1</w:t>
+      </w:r>
+      <w:r>
+        <w:rPr>
+          <w:noProof/>
+          <w:lang w:val="sr-Latn-CS"/>
+        </w:rPr>
+        <w:t>7</w:t>
+      </w:r>
+      <w:r>
+        <w:rPr>
+          <w:noProof/>
+          <w:lang w:val="sr-Latn-CS"/>
+        </w:rPr>
+        <w:tab/>
+      </w:r>
+      <w:r>
+        <w:rPr>
+          <w:noProof/>
+          <w:lang w:val="sr-Latn-CS"/>
+        </w:rPr>
+        <w:t>Auth_Permissions</w:t>
+      </w:r>
+      <w:bookmarkEnd w:id="53"/>
+    </w:p>
+    <w:p>
+      <w:pPr>
+        <w:jc w:val="both"/>
+        <w:rPr>
+          <w:noProof/>
+          <w:lang w:val="sr-Latn-CS"/>
+        </w:rPr>
+      </w:pPr>
+      <w:r>
+        <w:rPr>
+          <w:noProof/>
+          <w:lang w:val="sr-Latn-CS"/>
+        </w:rPr>
+        <w:t>Tabela koju je Django izgenerisao.</w:t>
+      </w:r>
+    </w:p>
+    <w:p>
+      <w:pPr>
+        <w:jc w:val="both"/>
+        <w:rPr>
+          <w:lang w:val="sr-Latn-CS"/>
+        </w:rPr>
+      </w:pPr>
+      <w:r>
+        <w:pict w14:anchorId="6A4F0A89">
+          <v:shape id="_x0000_i1194" type="#_x0000_t75" style="width:6in;height:67.8pt">
+            <v:imagedata r:id="rId26" o:title="auth_permissions"/>
+          </v:shape>
+        </w:pict>
+      </w:r>
+    </w:p>
+    <w:p>
+      <w:pPr>
+        <w:jc w:val="both"/>
+        <w:rPr>
+          <w:lang w:val="sr-Latn-CS"/>
+        </w:rPr>
+      </w:pPr>
+    </w:p>
+    <w:p>
+      <w:pPr>
+        <w:pStyle w:val="Heading2"/>
+        <w:jc w:val="both"/>
+        <w:rPr>
+          <w:noProof/>
+          <w:lang w:val="sr-Latn-CS"/>
+        </w:rPr>
+      </w:pPr>
+      <w:bookmarkStart w:id="54" w:name="_Toc105790925"/>
+      <w:r>
+        <w:rPr>
+          <w:noProof/>
+          <w:lang w:val="sr-Latn-CS"/>
+        </w:rPr>
+        <w:t>3.1</w:t>
+      </w:r>
+      <w:r>
+        <w:rPr>
+          <w:noProof/>
+          <w:lang w:val="sr-Latn-CS"/>
+        </w:rPr>
+        <w:t>8</w:t>
+      </w:r>
+      <w:r>
+        <w:rPr>
+          <w:noProof/>
+          <w:lang w:val="sr-Latn-CS"/>
+        </w:rPr>
+        <w:tab/>
+      </w:r>
+      <w:r>
+        <w:rPr>
+          <w:noProof/>
+          <w:lang w:val="sr-Latn-CS"/>
+        </w:rPr>
+        <w:t>Django_Admin_Log</w:t>
+      </w:r>
+      <w:bookmarkEnd w:id="54"/>
+    </w:p>
+    <w:p>
+      <w:pPr>
+        <w:jc w:val="both"/>
+        <w:rPr>
+          <w:noProof/>
+          <w:lang w:val="sr-Latn-CS"/>
+        </w:rPr>
+      </w:pPr>
+      <w:r>
+        <w:rPr>
+          <w:noProof/>
+          <w:lang w:val="sr-Latn-CS"/>
+        </w:rPr>
+        <w:t>Tabela koju je Django izgenerisao.</w:t>
+      </w:r>
+    </w:p>
+    <w:p>
+      <w:pPr>
+        <w:jc w:val="both"/>
+        <w:rPr>
+          <w:lang w:val="sr-Latn-CS"/>
+        </w:rPr>
+      </w:pPr>
+      <w:r>
+        <w:rPr>
+          <w:lang w:val="sr-Latn-CS"/>
+        </w:rPr>
+        <w:pict w14:anchorId="574447CC">
+          <v:shape id="_x0000_i1196" type="#_x0000_t75" style="width:431.4pt;height:109.2pt">
+            <v:imagedata r:id="rId27" o:title="django_admin_log"/>
+          </v:shape>
+        </w:pict>
+      </w:r>
+    </w:p>
+    <w:p>
+      <w:pPr>
+        <w:jc w:val="both"/>
+        <w:rPr>
+          <w:lang w:val="sr-Latn-CS"/>
+        </w:rPr>
+      </w:pPr>
+    </w:p>
+    <w:p>
+      <w:pPr>
+        <w:jc w:val="both"/>
+        <w:rPr>
+          <w:lang w:val="sr-Latn-CS"/>
+        </w:rPr>
+      </w:pPr>
+    </w:p>
+    <w:p>
+      <w:pPr>
+        <w:pStyle w:val="Heading2"/>
+        <w:jc w:val="both"/>
+        <w:rPr>
+          <w:noProof/>
+          <w:lang w:val="sr-Latn-CS"/>
+        </w:rPr>
+      </w:pPr>
+      <w:bookmarkStart w:id="55" w:name="_Toc105790926"/>
+      <w:r>
+        <w:rPr>
+          <w:noProof/>
+          <w:lang w:val="sr-Latn-CS"/>
+        </w:rPr>
+        <w:t>3.1</w:t>
+      </w:r>
+      <w:r>
+        <w:rPr>
+          <w:noProof/>
+          <w:lang w:val="sr-Latn-CS"/>
+        </w:rPr>
+        <w:t>9</w:t>
+      </w:r>
+      <w:r>
+        <w:rPr>
+          <w:noProof/>
+          <w:lang w:val="sr-Latn-CS"/>
+        </w:rPr>
+        <w:tab/>
+      </w:r>
+      <w:r>
+        <w:rPr>
+          <w:noProof/>
+          <w:lang w:val="sr-Latn-CS"/>
+        </w:rPr>
+        <w:t>Django_Content_Type</w:t>
+      </w:r>
+      <w:bookmarkEnd w:id="55"/>
+    </w:p>
+    <w:p>
+      <w:pPr>
+        <w:jc w:val="both"/>
+        <w:rPr>
+          <w:noProof/>
+          <w:lang w:val="sr-Latn-CS"/>
+        </w:rPr>
+      </w:pPr>
+      <w:r>
+        <w:rPr>
+          <w:noProof/>
+          <w:lang w:val="sr-Latn-CS"/>
+        </w:rPr>
+        <w:t>Tabela koju je Django izgenerisao.</w:t>
+      </w:r>
+    </w:p>
+    <w:p>
+      <w:pPr>
+        <w:jc w:val="both"/>
+        <w:rPr>
+          <w:lang w:val="sr-Latn-CS"/>
+        </w:rPr>
+      </w:pPr>
+      <w:r>
+        <w:rPr>
+          <w:lang w:val="sr-Latn-CS"/>
+        </w:rPr>
+        <w:lastRenderedPageBreak/>
+        <w:pict w14:anchorId="37A1C81A">
+          <v:shape id="_x0000_i1198" type="#_x0000_t75" style="width:431.4pt;height:57.6pt">
+            <v:imagedata r:id="rId28" o:title="django_content_type"/>
+          </v:shape>
+        </w:pict>
+      </w:r>
+    </w:p>
+    <w:p>
+      <w:pPr>
+        <w:jc w:val="both"/>
+        <w:rPr>
+          <w:lang w:val="sr-Latn-CS"/>
+        </w:rPr>
+      </w:pPr>
+    </w:p>
+    <w:p>
+      <w:pPr>
+        <w:jc w:val="both"/>
+        <w:rPr>
+          <w:lang w:val="sr-Latn-CS"/>
+        </w:rPr>
+      </w:pPr>
+    </w:p>
+    <w:p>
+      <w:pPr>
+        <w:pStyle w:val="Heading2"/>
+        <w:jc w:val="both"/>
+        <w:rPr>
+          <w:noProof/>
+          <w:lang w:val="sr-Latn-CS"/>
+        </w:rPr>
+      </w:pPr>
+      <w:bookmarkStart w:id="56" w:name="_Toc105790927"/>
+      <w:r>
+        <w:rPr>
+          <w:noProof/>
+          <w:lang w:val="sr-Latn-CS"/>
+        </w:rPr>
+        <w:t>3.</w:t>
+      </w:r>
+      <w:r>
+        <w:rPr>
+          <w:noProof/>
+          <w:lang w:val="sr-Latn-CS"/>
+        </w:rPr>
+        <w:t>20</w:t>
+      </w:r>
+      <w:r>
+        <w:rPr>
+          <w:noProof/>
+          <w:lang w:val="sr-Latn-CS"/>
+        </w:rPr>
+        <w:tab/>
+      </w:r>
+      <w:r>
+        <w:rPr>
+          <w:noProof/>
+          <w:lang w:val="sr-Latn-CS"/>
+        </w:rPr>
+        <w:t>Django_Migrations</w:t>
+      </w:r>
+      <w:bookmarkEnd w:id="56"/>
+    </w:p>
+    <w:p>
+      <w:pPr>
+        <w:jc w:val="both"/>
+        <w:rPr>
+          <w:noProof/>
+          <w:lang w:val="sr-Latn-CS"/>
+        </w:rPr>
+      </w:pPr>
+      <w:r>
+        <w:rPr>
+          <w:noProof/>
+          <w:lang w:val="sr-Latn-CS"/>
+        </w:rPr>
+        <w:t>Tabela koju je Django izgenerisao.</w:t>
+      </w:r>
+    </w:p>
+    <w:p>
+      <w:pPr>
+        <w:jc w:val="both"/>
+        <w:rPr>
+          <w:lang w:val="sr-Latn-CS"/>
+        </w:rPr>
+      </w:pPr>
+      <w:r>
+        <w:rPr>
+          <w:lang w:val="sr-Latn-CS"/>
+        </w:rPr>
+        <w:pict w14:anchorId="7167F017">
+          <v:shape id="_x0000_i1200" type="#_x0000_t75" style="width:431.4pt;height:67.2pt">
+            <v:imagedata r:id="rId29" o:title="django_migrations"/>
+          </v:shape>
+        </w:pict>
+      </w:r>
+    </w:p>
+    <w:p>
+      <w:pPr>
+        <w:jc w:val="both"/>
+        <w:rPr>
+          <w:lang w:val="sr-Latn-CS"/>
+        </w:rPr>
+      </w:pPr>
+    </w:p>
+    <w:p>
+      <w:pPr>
+        <w:jc w:val="both"/>
+        <w:rPr>
+          <w:lang w:val="sr-Latn-CS"/>
+        </w:rPr>
+      </w:pPr>
+    </w:p>
+    <w:p>
+      <w:pPr>
+        <w:pStyle w:val="Heading2"/>
+        <w:jc w:val="both"/>
+        <w:rPr>
+          <w:noProof/>
+          <w:lang w:val="sr-Latn-CS"/>
+        </w:rPr>
+      </w:pPr>
+      <w:bookmarkStart w:id="57" w:name="_Toc105790928"/>
+      <w:r>
+        <w:rPr>
+          <w:noProof/>
+          <w:lang w:val="sr-Latn-CS"/>
+        </w:rPr>
+        <w:t>3.</w:t>
+      </w:r>
+      <w:r>
+        <w:rPr>
+          <w:noProof/>
+          <w:lang w:val="sr-Latn-CS"/>
+        </w:rPr>
+        <w:t>21</w:t>
+      </w:r>
+      <w:r>
+        <w:rPr>
+          <w:noProof/>
+          <w:lang w:val="sr-Latn-CS"/>
+        </w:rPr>
+        <w:tab/>
+      </w:r>
+      <w:r>
+        <w:rPr>
+          <w:noProof/>
+          <w:lang w:val="sr-Latn-CS"/>
+        </w:rPr>
+        <w:t>Django_Session</w:t>
+      </w:r>
+      <w:bookmarkEnd w:id="57"/>
+    </w:p>
+    <w:p>
+      <w:pPr>
+        <w:jc w:val="both"/>
+        <w:rPr>
+          <w:noProof/>
+          <w:lang w:val="sr-Latn-CS"/>
+        </w:rPr>
+      </w:pPr>
+      <w:r>
+        <w:rPr>
+          <w:noProof/>
+          <w:lang w:val="sr-Latn-CS"/>
+        </w:rPr>
+        <w:t>Tabela koju je Django izgenerisao.</w:t>
+      </w:r>
+    </w:p>
+    <w:p>
+      <w:pPr>
+        <w:jc w:val="both"/>
+        <w:rPr>
+          <w:lang w:val="sr-Latn-CS"/>
+        </w:rPr>
+      </w:pPr>
+      <w:r>
+        <w:rPr>
+          <w:lang w:val="sr-Latn-CS"/>
+        </w:rPr>
+        <w:pict w14:anchorId="3E6ACDB4">
+          <v:shape id="_x0000_i1202" type="#_x0000_t75" style="width:431.4pt;height:58.2pt">
+            <v:imagedata r:id="rId30" o:title="django_sessions"/>
+          </v:shape>
+        </w:pict>
+      </w:r>
+    </w:p>
+    <w:p>
+      <w:pPr>
+        <w:jc w:val="both"/>
+        <w:rPr>
+          <w:lang w:val="sr-Latn-CS"/>
+        </w:rPr>
+      </w:pPr>
+    </w:p>
+    <w:p>
+      <w:pPr>
+        <w:jc w:val="both"/>
+        <w:rPr>
+          <w:lang w:val="sr-Latn-CS"/>
+        </w:rPr>
+      </w:pPr>
+    </w:p>
+    <w:p>
+      <w:pPr>
+        <w:pStyle w:val="Heading2"/>
+        <w:jc w:val="both"/>
+        <w:rPr>
+          <w:noProof/>
+          <w:lang w:val="sr-Latn-CS"/>
+        </w:rPr>
+      </w:pPr>
+      <w:bookmarkStart w:id="58" w:name="_Toc105790929"/>
+      <w:r>
+        <w:rPr>
+          <w:noProof/>
+          <w:lang w:val="sr-Latn-CS"/>
+        </w:rPr>
+        <w:t>3.</w:t>
+      </w:r>
+      <w:r>
+        <w:rPr>
+          <w:noProof/>
+          <w:lang w:val="sr-Latn-CS"/>
+        </w:rPr>
+        <w:t>22</w:t>
+      </w:r>
+      <w:r>
+        <w:rPr>
+          <w:noProof/>
+          <w:lang w:val="sr-Latn-CS"/>
+        </w:rPr>
+        <w:tab/>
+      </w:r>
+      <w:r>
+        <w:rPr>
+          <w:noProof/>
+          <w:lang w:val="sr-Latn-CS"/>
+        </w:rPr>
+        <w:t>User_Groups</w:t>
+      </w:r>
+      <w:bookmarkEnd w:id="58"/>
+    </w:p>
+    <w:p>
+      <w:pPr>
+        <w:jc w:val="both"/>
+        <w:rPr>
+          <w:noProof/>
+          <w:lang w:val="sr-Latn-CS"/>
+        </w:rPr>
+      </w:pPr>
+      <w:r>
+        <w:rPr>
+          <w:noProof/>
+          <w:lang w:val="sr-Latn-CS"/>
+        </w:rPr>
+        <w:t>Tabela koju je Django izgenerisao.</w:t>
+      </w:r>
+    </w:p>
+    <w:p>
+      <w:pPr>
+        <w:jc w:val="both"/>
+        <w:rPr>
+          <w:lang w:val="sr-Latn-CS"/>
+        </w:rPr>
+      </w:pPr>
+      <w:r>
+        <w:rPr>
+          <w:lang w:val="sr-Latn-CS"/>
+        </w:rPr>
+        <w:pict w14:anchorId="7541EE9F">
+          <v:shape id="_x0000_i1204" type="#_x0000_t75" style="width:6in;height:54.6pt">
+            <v:imagedata r:id="rId31" o:title="user_groups"/>
+          </v:shape>
+        </w:pict>
+      </w:r>
+    </w:p>
+    <w:p>
+      <w:pPr>
+        <w:jc w:val="both"/>
+        <w:rPr>
+          <w:lang w:val="sr-Latn-CS"/>
+        </w:rPr>
+      </w:pPr>
+    </w:p>
+    <w:p>
+      <w:pPr>
+        <w:jc w:val="both"/>
+        <w:rPr>
+          <w:lang w:val="sr-Latn-CS"/>
+        </w:rPr>
+      </w:pPr>
+    </w:p>
+    <w:p>
+      <w:pPr>
+        <w:pStyle w:val="Heading2"/>
+        <w:jc w:val="both"/>
+        <w:rPr>
+          <w:noProof/>
+          <w:lang w:val="sr-Latn-CS"/>
+        </w:rPr>
+      </w:pPr>
+      <w:bookmarkStart w:id="59" w:name="_Toc105790930"/>
+      <w:r>
+        <w:rPr>
+          <w:noProof/>
+          <w:lang w:val="sr-Latn-CS"/>
+        </w:rPr>
+        <w:t>3.</w:t>
+      </w:r>
+      <w:r>
+        <w:rPr>
+          <w:noProof/>
+          <w:lang w:val="sr-Latn-CS"/>
+        </w:rPr>
+        <w:t>23</w:t>
+      </w:r>
+      <w:r>
+        <w:rPr>
+          <w:noProof/>
+          <w:lang w:val="sr-Latn-CS"/>
+        </w:rPr>
+        <w:tab/>
+      </w:r>
+      <w:r>
+        <w:rPr>
+          <w:noProof/>
+          <w:lang w:val="sr-Latn-CS"/>
+        </w:rPr>
+        <w:t>User_User_Permissions</w:t>
+      </w:r>
+      <w:bookmarkEnd w:id="59"/>
+    </w:p>
+    <w:p>
+      <w:pPr>
+        <w:jc w:val="both"/>
+        <w:rPr>
+          <w:noProof/>
+          <w:lang w:val="sr-Latn-CS"/>
+        </w:rPr>
+      </w:pPr>
+      <w:r>
+        <w:rPr>
+          <w:noProof/>
+          <w:lang w:val="sr-Latn-CS"/>
+        </w:rPr>
+        <w:t>Tabela koju je Django izgenerisao.</w:t>
+      </w:r>
+    </w:p>
+    <w:p>
+      <w:pPr>
+        <w:jc w:val="both"/>
+        <w:rPr>
+          <w:lang w:val="sr-Latn-CS"/>
+        </w:rPr>
+      </w:pPr>
+      <w:r>
+        <w:rPr>
+          <w:lang w:val="sr-Latn-CS"/>
+        </w:rPr>
+        <w:pict w14:anchorId="7A6092CB">
+          <v:shape id="_x0000_i1206" type="#_x0000_t75" style="width:6in;height:54.6pt">
+            <v:imagedata r:id="rId32" o:title="user_user_permissions"/>
+          </v:shape>
+        </w:pict>
+      </w:r>
+    </w:p>
+    <w:p>
+      <w:pPr>
+        <w:jc w:val="both"/>
+      </w:pPr>
+    </w:p>
+    <w:p>
+      <w:pPr>
+        <w:pStyle w:val="Heading2"/>
+        <w:jc w:val="both"/>
+      </w:pPr>
+    </w:p>
     <w:sectPr>
-      <w:headerReference w:type="default" r:id="rId23"/>
-      <w:footerReference w:type="default" r:id="rId24"/>
+      <w:headerReference w:type="default" r:id="rId33"/>
+      <w:footerReference w:type="default" r:id="rId34"/>
       <w:pgSz w:w="12240" w:h="15840"/>
       <w:pgMar w:top="1134" w:right="1800" w:bottom="1440" w:left="1800" w:header="708" w:footer="708" w:gutter="0"/>
       <w:cols w:space="708"/>
@@ -7385,7 +9368,7 @@
 </file>
 
 <file path=word/endnotes.xml><?xml version="1.0" encoding="utf-8"?>
-<w:endnotes xmlns:wpc="http://schemas.microsoft.com/office/word/2010/wordprocessingCanvas" xmlns:cx="http://schemas.microsoft.com/office/drawing/2014/chartex" xmlns:cx1="http://schemas.microsoft.com/office/drawing/2015/9/8/chartex" xmlns:cx2="http://schemas.microsoft.com/office/drawing/2015/10/21/chartex" xmlns:cx3="http://schemas.microsoft.com/office/drawing/2016/5/9/chartex" xmlns:cx4="http://schemas.microsoft.com/office/drawing/2016/5/10/chartex" xmlns:cx5="http://schemas.microsoft.com/office/drawing/2016/5/11/chartex" xmlns:cx6="http://schemas.microsoft.com/office/drawing/2016/5/12/chartex" xmlns:cx7="http://schemas.microsoft.com/office/drawing/2016/5/13/chartex" xmlns:cx8="http://schemas.microsoft.com/office/drawing/2016/5/14/chartex" xmlns:mc="http://schemas.openxmlformats.org/markup-compatibility/2006" xmlns:aink="http://schemas.microsoft.com/office/drawing/2016/ink" xmlns:am3d="http://schemas.microsoft.com/office/drawing/2017/model3d" xmlns:o="urn:schemas-microsoft-com:office:office" xmlns:r="http://schemas.openxmlformats.org/officeDocument/2006/relationships" xmlns:m="http://schemas.openxmlformats.org/officeDocument/2006/math" xmlns:v="urn:schemas-microsoft-com:vml" xmlns:wp14="http://schemas.microsoft.com/office/word/2010/wordprocessingDrawing" xmlns:wp="http://schemas.openxmlformats.org/drawingml/2006/wordprocessingDrawing" xmlns:w10="urn:schemas-microsoft-com:office:word" xmlns:w="http://schemas.openxmlformats.org/wordprocessingml/2006/main" xmlns:w14="http://schemas.microsoft.com/office/word/2010/wordml" xmlns:w15="http://schemas.microsoft.com/office/word/2012/wordml" xmlns:w16cex="http://schemas.microsoft.com/office/word/2018/wordml/cex" xmlns:w16cid="http://schemas.microsoft.com/office/word/2016/wordml/cid" xmlns:w16="http://schemas.microsoft.com/office/word/2018/wordml" xmlns:w16sdtdh="http://schemas.microsoft.com/office/word/2020/wordml/sdtdatahash" xmlns:w16se="http://schemas.microsoft.com/office/word/2015/wordml/symex" xmlns:wpg="http://schemas.microsoft.com/office/word/2010/wordprocessingGroup" xmlns:wpi="http://schemas.microsoft.com/office/word/2010/wordprocessingInk" xmlns:wne="http://schemas.microsoft.com/office/word/2006/wordml" xmlns:wps="http://schemas.microsoft.com/office/word/2010/wordprocessingShape" mc:Ignorable="w14 w15 w16se w16cid w16 w16cex w16sdtdh wp14">
+<w:endnotes xmlns:wpc="http://schemas.microsoft.com/office/word/2010/wordprocessingCanvas" xmlns:cx="http://schemas.microsoft.com/office/drawing/2014/chartex" xmlns:cx1="http://schemas.microsoft.com/office/drawing/2015/9/8/chartex" xmlns:cx2="http://schemas.microsoft.com/office/drawing/2015/10/21/chartex" xmlns:cx3="http://schemas.microsoft.com/office/drawing/2016/5/9/chartex" xmlns:cx4="http://schemas.microsoft.com/office/drawing/2016/5/10/chartex" xmlns:cx5="http://schemas.microsoft.com/office/drawing/2016/5/11/chartex" xmlns:cx6="http://schemas.microsoft.com/office/drawing/2016/5/12/chartex" xmlns:cx7="http://schemas.microsoft.com/office/drawing/2016/5/13/chartex" xmlns:cx8="http://schemas.microsoft.com/office/drawing/2016/5/14/chartex" xmlns:mc="http://schemas.openxmlformats.org/markup-compatibility/2006" xmlns:aink="http://schemas.microsoft.com/office/drawing/2016/ink" xmlns:am3d="http://schemas.microsoft.com/office/drawing/2017/model3d" xmlns:o="urn:schemas-microsoft-com:office:office" xmlns:oel="http://schemas.microsoft.com/office/2019/extlst" xmlns:r="http://schemas.openxmlformats.org/officeDocument/2006/relationships" xmlns:m="http://schemas.openxmlformats.org/officeDocument/2006/math" xmlns:v="urn:schemas-microsoft-com:vml" xmlns:wp14="http://schemas.microsoft.com/office/word/2010/wordprocessingDrawing" xmlns:wp="http://schemas.openxmlformats.org/drawingml/2006/wordprocessingDrawing" xmlns:w10="urn:schemas-microsoft-com:office:word" xmlns:w="http://schemas.openxmlformats.org/wordprocessingml/2006/main" xmlns:w14="http://schemas.microsoft.com/office/word/2010/wordml" xmlns:w15="http://schemas.microsoft.com/office/word/2012/wordml" xmlns:w16cex="http://schemas.microsoft.com/office/word/2018/wordml/cex" xmlns:w16cid="http://schemas.microsoft.com/office/word/2016/wordml/cid" xmlns:w16="http://schemas.microsoft.com/office/word/2018/wordml" xmlns:w16sdtdh="http://schemas.microsoft.com/office/word/2020/wordml/sdtdatahash" xmlns:w16se="http://schemas.microsoft.com/office/word/2015/wordml/symex" xmlns:wpg="http://schemas.microsoft.com/office/word/2010/wordprocessingGroup" xmlns:wpi="http://schemas.microsoft.com/office/word/2010/wordprocessingInk" xmlns:wne="http://schemas.microsoft.com/office/word/2006/wordml" xmlns:wps="http://schemas.microsoft.com/office/word/2010/wordprocessingShape" mc:Ignorable="w14 w15 w16se w16cid w16 w16cex w16sdtdh wp14">
   <w:endnote w:type="separator" w:id="-1">
     <w:p>
       <w:r>
@@ -7404,7 +9387,7 @@
 </file>
 
 <file path=word/footer1.xml><?xml version="1.0" encoding="utf-8"?>
-<w:ftr xmlns:wpc="http://schemas.microsoft.com/office/word/2010/wordprocessingCanvas" xmlns:cx="http://schemas.microsoft.com/office/drawing/2014/chartex" xmlns:cx1="http://schemas.microsoft.com/office/drawing/2015/9/8/chartex" xmlns:cx2="http://schemas.microsoft.com/office/drawing/2015/10/21/chartex" xmlns:cx3="http://schemas.microsoft.com/office/drawing/2016/5/9/chartex" xmlns:cx4="http://schemas.microsoft.com/office/drawing/2016/5/10/chartex" xmlns:cx5="http://schemas.microsoft.com/office/drawing/2016/5/11/chartex" xmlns:cx6="http://schemas.microsoft.com/office/drawing/2016/5/12/chartex" xmlns:cx7="http://schemas.microsoft.com/office/drawing/2016/5/13/chartex" xmlns:cx8="http://schemas.microsoft.com/office/drawing/2016/5/14/chartex" xmlns:mc="http://schemas.openxmlformats.org/markup-compatibility/2006" xmlns:aink="http://schemas.microsoft.com/office/drawing/2016/ink" xmlns:am3d="http://schemas.microsoft.com/office/drawing/2017/model3d" xmlns:o="urn:schemas-microsoft-com:office:office" xmlns:r="http://schemas.openxmlformats.org/officeDocument/2006/relationships" xmlns:m="http://schemas.openxmlformats.org/officeDocument/2006/math" xmlns:v="urn:schemas-microsoft-com:vml" xmlns:wp14="http://schemas.microsoft.com/office/word/2010/wordprocessingDrawing" xmlns:wp="http://schemas.openxmlformats.org/drawingml/2006/wordprocessingDrawing" xmlns:w10="urn:schemas-microsoft-com:office:word" xmlns:w="http://schemas.openxmlformats.org/wordprocessingml/2006/main" xmlns:w14="http://schemas.microsoft.com/office/word/2010/wordml" xmlns:w15="http://schemas.microsoft.com/office/word/2012/wordml" xmlns:w16cex="http://schemas.microsoft.com/office/word/2018/wordml/cex" xmlns:w16cid="http://schemas.microsoft.com/office/word/2016/wordml/cid" xmlns:w16="http://schemas.microsoft.com/office/word/2018/wordml" xmlns:w16sdtdh="http://schemas.microsoft.com/office/word/2020/wordml/sdtdatahash" xmlns:w16se="http://schemas.microsoft.com/office/word/2015/wordml/symex" xmlns:wpg="http://schemas.microsoft.com/office/word/2010/wordprocessingGroup" xmlns:wpi="http://schemas.microsoft.com/office/word/2010/wordprocessingInk" xmlns:wne="http://schemas.microsoft.com/office/word/2006/wordml" xmlns:wps="http://schemas.microsoft.com/office/word/2010/wordprocessingShape" mc:Ignorable="w14 w15 w16se w16cid w16 w16cex w16sdtdh wp14">
+<w:ftr xmlns:wpc="http://schemas.microsoft.com/office/word/2010/wordprocessingCanvas" xmlns:cx="http://schemas.microsoft.com/office/drawing/2014/chartex" xmlns:cx1="http://schemas.microsoft.com/office/drawing/2015/9/8/chartex" xmlns:cx2="http://schemas.microsoft.com/office/drawing/2015/10/21/chartex" xmlns:cx3="http://schemas.microsoft.com/office/drawing/2016/5/9/chartex" xmlns:cx4="http://schemas.microsoft.com/office/drawing/2016/5/10/chartex" xmlns:cx5="http://schemas.microsoft.com/office/drawing/2016/5/11/chartex" xmlns:cx6="http://schemas.microsoft.com/office/drawing/2016/5/12/chartex" xmlns:cx7="http://schemas.microsoft.com/office/drawing/2016/5/13/chartex" xmlns:cx8="http://schemas.microsoft.com/office/drawing/2016/5/14/chartex" xmlns:mc="http://schemas.openxmlformats.org/markup-compatibility/2006" xmlns:aink="http://schemas.microsoft.com/office/drawing/2016/ink" xmlns:am3d="http://schemas.microsoft.com/office/drawing/2017/model3d" xmlns:o="urn:schemas-microsoft-com:office:office" xmlns:oel="http://schemas.microsoft.com/office/2019/extlst" xmlns:r="http://schemas.openxmlformats.org/officeDocument/2006/relationships" xmlns:m="http://schemas.openxmlformats.org/officeDocument/2006/math" xmlns:v="urn:schemas-microsoft-com:vml" xmlns:wp14="http://schemas.microsoft.com/office/word/2010/wordprocessingDrawing" xmlns:wp="http://schemas.openxmlformats.org/drawingml/2006/wordprocessingDrawing" xmlns:w10="urn:schemas-microsoft-com:office:word" xmlns:w="http://schemas.openxmlformats.org/wordprocessingml/2006/main" xmlns:w14="http://schemas.microsoft.com/office/word/2010/wordml" xmlns:w15="http://schemas.microsoft.com/office/word/2012/wordml" xmlns:w16cex="http://schemas.microsoft.com/office/word/2018/wordml/cex" xmlns:w16cid="http://schemas.microsoft.com/office/word/2016/wordml/cid" xmlns:w16="http://schemas.microsoft.com/office/word/2018/wordml" xmlns:w16sdtdh="http://schemas.microsoft.com/office/word/2020/wordml/sdtdatahash" xmlns:w16se="http://schemas.microsoft.com/office/word/2015/wordml/symex" xmlns:wpg="http://schemas.microsoft.com/office/word/2010/wordprocessingGroup" xmlns:wpi="http://schemas.microsoft.com/office/word/2010/wordprocessingInk" xmlns:wne="http://schemas.microsoft.com/office/word/2006/wordml" xmlns:wps="http://schemas.microsoft.com/office/word/2010/wordprocessingShape" mc:Ignorable="w14 w15 w16se w16cid w16 w16cex w16sdtdh wp14">
   <w:p>
     <w:pPr>
       <w:pStyle w:val="Footer"/>
@@ -7549,7 +9532,7 @@
 </file>
 
 <file path=word/footnotes.xml><?xml version="1.0" encoding="utf-8"?>
-<w:footnotes xmlns:wpc="http://schemas.microsoft.com/office/word/2010/wordprocessingCanvas" xmlns:cx="http://schemas.microsoft.com/office/drawing/2014/chartex" xmlns:cx1="http://schemas.microsoft.com/office/drawing/2015/9/8/chartex" xmlns:cx2="http://schemas.microsoft.com/office/drawing/2015/10/21/chartex" xmlns:cx3="http://schemas.microsoft.com/office/drawing/2016/5/9/chartex" xmlns:cx4="http://schemas.microsoft.com/office/drawing/2016/5/10/chartex" xmlns:cx5="http://schemas.microsoft.com/office/drawing/2016/5/11/chartex" xmlns:cx6="http://schemas.microsoft.com/office/drawing/2016/5/12/chartex" xmlns:cx7="http://schemas.microsoft.com/office/drawing/2016/5/13/chartex" xmlns:cx8="http://schemas.microsoft.com/office/drawing/2016/5/14/chartex" xmlns:mc="http://schemas.openxmlformats.org/markup-compatibility/2006" xmlns:aink="http://schemas.microsoft.com/office/drawing/2016/ink" xmlns:am3d="http://schemas.microsoft.com/office/drawing/2017/model3d" xmlns:o="urn:schemas-microsoft-com:office:office" xmlns:r="http://schemas.openxmlformats.org/officeDocument/2006/relationships" xmlns:m="http://schemas.openxmlformats.org/officeDocument/2006/math" xmlns:v="urn:schemas-microsoft-com:vml" xmlns:wp14="http://schemas.microsoft.com/office/word/2010/wordprocessingDrawing" xmlns:wp="http://schemas.openxmlformats.org/drawingml/2006/wordprocessingDrawing" xmlns:w10="urn:schemas-microsoft-com:office:word" xmlns:w="http://schemas.openxmlformats.org/wordprocessingml/2006/main" xmlns:w14="http://schemas.microsoft.com/office/word/2010/wordml" xmlns:w15="http://schemas.microsoft.com/office/word/2012/wordml" xmlns:w16cex="http://schemas.microsoft.com/office/word/2018/wordml/cex" xmlns:w16cid="http://schemas.microsoft.com/office/word/2016/wordml/cid" xmlns:w16="http://schemas.microsoft.com/office/word/2018/wordml" xmlns:w16sdtdh="http://schemas.microsoft.com/office/word/2020/wordml/sdtdatahash" xmlns:w16se="http://schemas.microsoft.com/office/word/2015/wordml/symex" xmlns:wpg="http://schemas.microsoft.com/office/word/2010/wordprocessingGroup" xmlns:wpi="http://schemas.microsoft.com/office/word/2010/wordprocessingInk" xmlns:wne="http://schemas.microsoft.com/office/word/2006/wordml" xmlns:wps="http://schemas.microsoft.com/office/word/2010/wordprocessingShape" mc:Ignorable="w14 w15 w16se w16cid w16 w16cex w16sdtdh wp14">
+<w:footnotes xmlns:wpc="http://schemas.microsoft.com/office/word/2010/wordprocessingCanvas" xmlns:cx="http://schemas.microsoft.com/office/drawing/2014/chartex" xmlns:cx1="http://schemas.microsoft.com/office/drawing/2015/9/8/chartex" xmlns:cx2="http://schemas.microsoft.com/office/drawing/2015/10/21/chartex" xmlns:cx3="http://schemas.microsoft.com/office/drawing/2016/5/9/chartex" xmlns:cx4="http://schemas.microsoft.com/office/drawing/2016/5/10/chartex" xmlns:cx5="http://schemas.microsoft.com/office/drawing/2016/5/11/chartex" xmlns:cx6="http://schemas.microsoft.com/office/drawing/2016/5/12/chartex" xmlns:cx7="http://schemas.microsoft.com/office/drawing/2016/5/13/chartex" xmlns:cx8="http://schemas.microsoft.com/office/drawing/2016/5/14/chartex" xmlns:mc="http://schemas.openxmlformats.org/markup-compatibility/2006" xmlns:aink="http://schemas.microsoft.com/office/drawing/2016/ink" xmlns:am3d="http://schemas.microsoft.com/office/drawing/2017/model3d" xmlns:o="urn:schemas-microsoft-com:office:office" xmlns:oel="http://schemas.microsoft.com/office/2019/extlst" xmlns:r="http://schemas.openxmlformats.org/officeDocument/2006/relationships" xmlns:m="http://schemas.openxmlformats.org/officeDocument/2006/math" xmlns:v="urn:schemas-microsoft-com:vml" xmlns:wp14="http://schemas.microsoft.com/office/word/2010/wordprocessingDrawing" xmlns:wp="http://schemas.openxmlformats.org/drawingml/2006/wordprocessingDrawing" xmlns:w10="urn:schemas-microsoft-com:office:word" xmlns:w="http://schemas.openxmlformats.org/wordprocessingml/2006/main" xmlns:w14="http://schemas.microsoft.com/office/word/2010/wordml" xmlns:w15="http://schemas.microsoft.com/office/word/2012/wordml" xmlns:w16cex="http://schemas.microsoft.com/office/word/2018/wordml/cex" xmlns:w16cid="http://schemas.microsoft.com/office/word/2016/wordml/cid" xmlns:w16="http://schemas.microsoft.com/office/word/2018/wordml" xmlns:w16sdtdh="http://schemas.microsoft.com/office/word/2020/wordml/sdtdatahash" xmlns:w16se="http://schemas.microsoft.com/office/word/2015/wordml/symex" xmlns:wpg="http://schemas.microsoft.com/office/word/2010/wordprocessingGroup" xmlns:wpi="http://schemas.microsoft.com/office/word/2010/wordprocessingInk" xmlns:wne="http://schemas.microsoft.com/office/word/2006/wordml" xmlns:wps="http://schemas.microsoft.com/office/word/2010/wordprocessingShape" mc:Ignorable="w14 w15 w16se w16cid w16 w16cex w16sdtdh wp14">
   <w:footnote w:type="separator" w:id="-1">
     <w:p>
       <w:r>
@@ -7568,7 +9551,7 @@
 </file>
 
 <file path=word/header1.xml><?xml version="1.0" encoding="utf-8"?>
-<w:hdr xmlns:wpc="http://schemas.microsoft.com/office/word/2010/wordprocessingCanvas" xmlns:cx="http://schemas.microsoft.com/office/drawing/2014/chartex" xmlns:cx1="http://schemas.microsoft.com/office/drawing/2015/9/8/chartex" xmlns:cx2="http://schemas.microsoft.com/office/drawing/2015/10/21/chartex" xmlns:cx3="http://schemas.microsoft.com/office/drawing/2016/5/9/chartex" xmlns:cx4="http://schemas.microsoft.com/office/drawing/2016/5/10/chartex" xmlns:cx5="http://schemas.microsoft.com/office/drawing/2016/5/11/chartex" xmlns:cx6="http://schemas.microsoft.com/office/drawing/2016/5/12/chartex" xmlns:cx7="http://schemas.microsoft.com/office/drawing/2016/5/13/chartex" xmlns:cx8="http://schemas.microsoft.com/office/drawing/2016/5/14/chartex" xmlns:mc="http://schemas.openxmlformats.org/markup-compatibility/2006" xmlns:aink="http://schemas.microsoft.com/office/drawing/2016/ink" xmlns:am3d="http://schemas.microsoft.com/office/drawing/2017/model3d" xmlns:o="urn:schemas-microsoft-com:office:office" xmlns:r="http://schemas.openxmlformats.org/officeDocument/2006/relationships" xmlns:m="http://schemas.openxmlformats.org/officeDocument/2006/math" xmlns:v="urn:schemas-microsoft-com:vml" xmlns:wp14="http://schemas.microsoft.com/office/word/2010/wordprocessingDrawing" xmlns:wp="http://schemas.openxmlformats.org/drawingml/2006/wordprocessingDrawing" xmlns:w10="urn:schemas-microsoft-com:office:word" xmlns:w="http://schemas.openxmlformats.org/wordprocessingml/2006/main" xmlns:w14="http://schemas.microsoft.com/office/word/2010/wordml" xmlns:w15="http://schemas.microsoft.com/office/word/2012/wordml" xmlns:w16cex="http://schemas.microsoft.com/office/word/2018/wordml/cex" xmlns:w16cid="http://schemas.microsoft.com/office/word/2016/wordml/cid" xmlns:w16="http://schemas.microsoft.com/office/word/2018/wordml" xmlns:w16sdtdh="http://schemas.microsoft.com/office/word/2020/wordml/sdtdatahash" xmlns:w16se="http://schemas.microsoft.com/office/word/2015/wordml/symex" xmlns:wpg="http://schemas.microsoft.com/office/word/2010/wordprocessingGroup" xmlns:wpi="http://schemas.microsoft.com/office/word/2010/wordprocessingInk" xmlns:wne="http://schemas.microsoft.com/office/word/2006/wordml" xmlns:wps="http://schemas.microsoft.com/office/word/2010/wordprocessingShape" mc:Ignorable="w14 w15 w16se w16cid w16 w16cex w16sdtdh wp14">
+<w:hdr xmlns:wpc="http://schemas.microsoft.com/office/word/2010/wordprocessingCanvas" xmlns:cx="http://schemas.microsoft.com/office/drawing/2014/chartex" xmlns:cx1="http://schemas.microsoft.com/office/drawing/2015/9/8/chartex" xmlns:cx2="http://schemas.microsoft.com/office/drawing/2015/10/21/chartex" xmlns:cx3="http://schemas.microsoft.com/office/drawing/2016/5/9/chartex" xmlns:cx4="http://schemas.microsoft.com/office/drawing/2016/5/10/chartex" xmlns:cx5="http://schemas.microsoft.com/office/drawing/2016/5/11/chartex" xmlns:cx6="http://schemas.microsoft.com/office/drawing/2016/5/12/chartex" xmlns:cx7="http://schemas.microsoft.com/office/drawing/2016/5/13/chartex" xmlns:cx8="http://schemas.microsoft.com/office/drawing/2016/5/14/chartex" xmlns:mc="http://schemas.openxmlformats.org/markup-compatibility/2006" xmlns:aink="http://schemas.microsoft.com/office/drawing/2016/ink" xmlns:am3d="http://schemas.microsoft.com/office/drawing/2017/model3d" xmlns:o="urn:schemas-microsoft-com:office:office" xmlns:oel="http://schemas.microsoft.com/office/2019/extlst" xmlns:r="http://schemas.openxmlformats.org/officeDocument/2006/relationships" xmlns:m="http://schemas.openxmlformats.org/officeDocument/2006/math" xmlns:v="urn:schemas-microsoft-com:vml" xmlns:wp14="http://schemas.microsoft.com/office/word/2010/wordprocessingDrawing" xmlns:wp="http://schemas.openxmlformats.org/drawingml/2006/wordprocessingDrawing" xmlns:w10="urn:schemas-microsoft-com:office:word" xmlns:w="http://schemas.openxmlformats.org/wordprocessingml/2006/main" xmlns:w14="http://schemas.microsoft.com/office/word/2010/wordml" xmlns:w15="http://schemas.microsoft.com/office/word/2012/wordml" xmlns:w16cex="http://schemas.microsoft.com/office/word/2018/wordml/cex" xmlns:w16cid="http://schemas.microsoft.com/office/word/2016/wordml/cid" xmlns:w16="http://schemas.microsoft.com/office/word/2018/wordml" xmlns:w16sdtdh="http://schemas.microsoft.com/office/word/2020/wordml/sdtdatahash" xmlns:w16se="http://schemas.microsoft.com/office/word/2015/wordml/symex" xmlns:wpg="http://schemas.microsoft.com/office/word/2010/wordprocessingGroup" xmlns:wpi="http://schemas.microsoft.com/office/word/2010/wordprocessingInk" xmlns:wne="http://schemas.microsoft.com/office/word/2006/wordml" xmlns:wps="http://schemas.microsoft.com/office/word/2010/wordprocessingShape" mc:Ignorable="w14 w15 w16se w16cid w16 w16cex w16sdtdh wp14">
   <w:p>
     <w:pPr>
       <w:pStyle w:val="Header"/>
@@ -7620,7 +9603,7 @@
 </file>
 
 <file path=word/numbering.xml><?xml version="1.0" encoding="utf-8"?>
-<w:numbering xmlns:wpc="http://schemas.microsoft.com/office/word/2010/wordprocessingCanvas" xmlns:cx="http://schemas.microsoft.com/office/drawing/2014/chartex" xmlns:cx1="http://schemas.microsoft.com/office/drawing/2015/9/8/chartex" xmlns:cx2="http://schemas.microsoft.com/office/drawing/2015/10/21/chartex" xmlns:cx3="http://schemas.microsoft.com/office/drawing/2016/5/9/chartex" xmlns:cx4="http://schemas.microsoft.com/office/drawing/2016/5/10/chartex" xmlns:cx5="http://schemas.microsoft.com/office/drawing/2016/5/11/chartex" xmlns:cx6="http://schemas.microsoft.com/office/drawing/2016/5/12/chartex" xmlns:cx7="http://schemas.microsoft.com/office/drawing/2016/5/13/chartex" xmlns:cx8="http://schemas.microsoft.com/office/drawing/2016/5/14/chartex" xmlns:mc="http://schemas.openxmlformats.org/markup-compatibility/2006" xmlns:aink="http://schemas.microsoft.com/office/drawing/2016/ink" xmlns:am3d="http://schemas.microsoft.com/office/drawing/2017/model3d" xmlns:o="urn:schemas-microsoft-com:office:office" xmlns:r="http://schemas.openxmlformats.org/officeDocument/2006/relationships" xmlns:m="http://schemas.openxmlformats.org/officeDocument/2006/math" xmlns:v="urn:schemas-microsoft-com:vml" xmlns:wp14="http://schemas.microsoft.com/office/word/2010/wordprocessingDrawing" xmlns:wp="http://schemas.openxmlformats.org/drawingml/2006/wordprocessingDrawing" xmlns:w10="urn:schemas-microsoft-com:office:word" xmlns:w="http://schemas.openxmlformats.org/wordprocessingml/2006/main" xmlns:w14="http://schemas.microsoft.com/office/word/2010/wordml" xmlns:w15="http://schemas.microsoft.com/office/word/2012/wordml" xmlns:w16cex="http://schemas.microsoft.com/office/word/2018/wordml/cex" xmlns:w16cid="http://schemas.microsoft.com/office/word/2016/wordml/cid" xmlns:w16="http://schemas.microsoft.com/office/word/2018/wordml" xmlns:w16sdtdh="http://schemas.microsoft.com/office/word/2020/wordml/sdtdatahash" xmlns:w16se="http://schemas.microsoft.com/office/word/2015/wordml/symex" xmlns:wpg="http://schemas.microsoft.com/office/word/2010/wordprocessingGroup" xmlns:wpi="http://schemas.microsoft.com/office/word/2010/wordprocessingInk" xmlns:wne="http://schemas.microsoft.com/office/word/2006/wordml" xmlns:wps="http://schemas.microsoft.com/office/word/2010/wordprocessingShape" mc:Ignorable="w14 w15 w16se w16cid w16 w16cex w16sdtdh wp14">
+<w:numbering xmlns:wpc="http://schemas.microsoft.com/office/word/2010/wordprocessingCanvas" xmlns:cx="http://schemas.microsoft.com/office/drawing/2014/chartex" xmlns:cx1="http://schemas.microsoft.com/office/drawing/2015/9/8/chartex" xmlns:cx2="http://schemas.microsoft.com/office/drawing/2015/10/21/chartex" xmlns:cx3="http://schemas.microsoft.com/office/drawing/2016/5/9/chartex" xmlns:cx4="http://schemas.microsoft.com/office/drawing/2016/5/10/chartex" xmlns:cx5="http://schemas.microsoft.com/office/drawing/2016/5/11/chartex" xmlns:cx6="http://schemas.microsoft.com/office/drawing/2016/5/12/chartex" xmlns:cx7="http://schemas.microsoft.com/office/drawing/2016/5/13/chartex" xmlns:cx8="http://schemas.microsoft.com/office/drawing/2016/5/14/chartex" xmlns:mc="http://schemas.openxmlformats.org/markup-compatibility/2006" xmlns:aink="http://schemas.microsoft.com/office/drawing/2016/ink" xmlns:am3d="http://schemas.microsoft.com/office/drawing/2017/model3d" xmlns:o="urn:schemas-microsoft-com:office:office" xmlns:oel="http://schemas.microsoft.com/office/2019/extlst" xmlns:r="http://schemas.openxmlformats.org/officeDocument/2006/relationships" xmlns:m="http://schemas.openxmlformats.org/officeDocument/2006/math" xmlns:v="urn:schemas-microsoft-com:vml" xmlns:wp14="http://schemas.microsoft.com/office/word/2010/wordprocessingDrawing" xmlns:wp="http://schemas.openxmlformats.org/drawingml/2006/wordprocessingDrawing" xmlns:w10="urn:schemas-microsoft-com:office:word" xmlns:w="http://schemas.openxmlformats.org/wordprocessingml/2006/main" xmlns:w14="http://schemas.microsoft.com/office/word/2010/wordml" xmlns:w15="http://schemas.microsoft.com/office/word/2012/wordml" xmlns:w16cex="http://schemas.microsoft.com/office/word/2018/wordml/cex" xmlns:w16cid="http://schemas.microsoft.com/office/word/2016/wordml/cid" xmlns:w16="http://schemas.microsoft.com/office/word/2018/wordml" xmlns:w16sdtdh="http://schemas.microsoft.com/office/word/2020/wordml/sdtdatahash" xmlns:w16se="http://schemas.microsoft.com/office/word/2015/wordml/symex" xmlns:wpg="http://schemas.microsoft.com/office/word/2010/wordprocessingGroup" xmlns:wpi="http://schemas.microsoft.com/office/word/2010/wordprocessingInk" xmlns:wne="http://schemas.microsoft.com/office/word/2006/wordml" xmlns:wps="http://schemas.microsoft.com/office/word/2010/wordprocessingShape" mc:Ignorable="w14 w15 w16se w16cid w16 w16cex w16sdtdh wp14">
   <w:abstractNum w:abstractNumId="0" w15:restartNumberingAfterBreak="0">
     <w:nsid w:val="24F75B6D"/>
     <w:multiLevelType w:val="multilevel"/>
@@ -8547,6 +10530,7 @@
   <w:style w:type="paragraph" w:default="1" w:styleId="Normal">
     <w:name w:val="Normal"/>
     <w:qFormat/>
+    <w:rsid w:val="00142D09"/>
     <w:rPr>
       <w:sz w:val="24"/>
       <w:szCs w:val="24"/>
@@ -8934,6 +10918,213 @@
       <w:rFonts w:ascii="Courier New" w:eastAsia="Courier New" w:hAnsi="Courier New" w:cs="Courier New"/>
     </w:rPr>
   </w:style>
+  <w:style w:type="table" w:styleId="PlainTable2">
+    <w:name w:val="Plain Table 2"/>
+    <w:basedOn w:val="TableNormal"/>
+    <w:uiPriority w:val="42"/>
+    <w:rsid w:val="00952ADD"/>
+    <w:tblPr>
+      <w:tblStyleRowBandSize w:val="1"/>
+      <w:tblStyleColBandSize w:val="1"/>
+      <w:tblBorders>
+        <w:top w:val="single" w:sz="4" w:space="0" w:color="7F7F7F"/>
+        <w:bottom w:val="single" w:sz="4" w:space="0" w:color="7F7F7F"/>
+      </w:tblBorders>
+    </w:tblPr>
+    <w:tblStylePr w:type="firstRow">
+      <w:rPr>
+        <w:b/>
+        <w:bCs/>
+      </w:rPr>
+      <w:tblPr/>
+      <w:tcPr>
+        <w:tcBorders>
+          <w:bottom w:val="single" w:sz="4" w:space="0" w:color="7F7F7F"/>
+        </w:tcBorders>
+      </w:tcPr>
+    </w:tblStylePr>
+    <w:tblStylePr w:type="lastRow">
+      <w:rPr>
+        <w:b/>
+        <w:bCs/>
+      </w:rPr>
+      <w:tblPr/>
+      <w:tcPr>
+        <w:tcBorders>
+          <w:top w:val="single" w:sz="4" w:space="0" w:color="7F7F7F"/>
+        </w:tcBorders>
+      </w:tcPr>
+    </w:tblStylePr>
+    <w:tblStylePr w:type="firstCol">
+      <w:rPr>
+        <w:b/>
+        <w:bCs/>
+      </w:rPr>
+    </w:tblStylePr>
+    <w:tblStylePr w:type="lastCol">
+      <w:rPr>
+        <w:b/>
+        <w:bCs/>
+      </w:rPr>
+    </w:tblStylePr>
+    <w:tblStylePr w:type="band1Vert">
+      <w:tblPr/>
+      <w:tcPr>
+        <w:tcBorders>
+          <w:left w:val="single" w:sz="4" w:space="0" w:color="7F7F7F"/>
+          <w:right w:val="single" w:sz="4" w:space="0" w:color="7F7F7F"/>
+        </w:tcBorders>
+      </w:tcPr>
+    </w:tblStylePr>
+    <w:tblStylePr w:type="band2Vert">
+      <w:tblPr/>
+      <w:tcPr>
+        <w:tcBorders>
+          <w:left w:val="single" w:sz="4" w:space="0" w:color="7F7F7F"/>
+          <w:right w:val="single" w:sz="4" w:space="0" w:color="7F7F7F"/>
+        </w:tcBorders>
+      </w:tcPr>
+    </w:tblStylePr>
+    <w:tblStylePr w:type="band1Horz">
+      <w:tblPr/>
+      <w:tcPr>
+        <w:tcBorders>
+          <w:top w:val="single" w:sz="4" w:space="0" w:color="7F7F7F"/>
+          <w:bottom w:val="single" w:sz="4" w:space="0" w:color="7F7F7F"/>
+        </w:tcBorders>
+      </w:tcPr>
+    </w:tblStylePr>
+  </w:style>
+  <w:style w:type="table" w:styleId="TableGridLight">
+    <w:name w:val="Grid Table Light"/>
+    <w:basedOn w:val="TableNormal"/>
+    <w:uiPriority w:val="40"/>
+    <w:rsid w:val="00952ADD"/>
+    <w:tblPr>
+      <w:tblBorders>
+        <w:top w:val="single" w:sz="4" w:space="0" w:color="BFBFBF"/>
+        <w:left w:val="single" w:sz="4" w:space="0" w:color="BFBFBF"/>
+        <w:bottom w:val="single" w:sz="4" w:space="0" w:color="BFBFBF"/>
+        <w:right w:val="single" w:sz="4" w:space="0" w:color="BFBFBF"/>
+        <w:insideH w:val="single" w:sz="4" w:space="0" w:color="BFBFBF"/>
+        <w:insideV w:val="single" w:sz="4" w:space="0" w:color="BFBFBF"/>
+      </w:tblBorders>
+    </w:tblPr>
+  </w:style>
+  <w:style w:type="table" w:styleId="PlainTable1">
+    <w:name w:val="Plain Table 1"/>
+    <w:basedOn w:val="TableNormal"/>
+    <w:uiPriority w:val="41"/>
+    <w:rsid w:val="00952ADD"/>
+    <w:tblPr>
+      <w:tblStyleRowBandSize w:val="1"/>
+      <w:tblStyleColBandSize w:val="1"/>
+      <w:tblBorders>
+        <w:top w:val="single" w:sz="4" w:space="0" w:color="BFBFBF"/>
+        <w:left w:val="single" w:sz="4" w:space="0" w:color="BFBFBF"/>
+        <w:bottom w:val="single" w:sz="4" w:space="0" w:color="BFBFBF"/>
+        <w:right w:val="single" w:sz="4" w:space="0" w:color="BFBFBF"/>
+        <w:insideH w:val="single" w:sz="4" w:space="0" w:color="BFBFBF"/>
+        <w:insideV w:val="single" w:sz="4" w:space="0" w:color="BFBFBF"/>
+      </w:tblBorders>
+    </w:tblPr>
+    <w:tblStylePr w:type="firstRow">
+      <w:rPr>
+        <w:b/>
+        <w:bCs/>
+      </w:rPr>
+    </w:tblStylePr>
+    <w:tblStylePr w:type="lastRow">
+      <w:rPr>
+        <w:b/>
+        <w:bCs/>
+      </w:rPr>
+      <w:tblPr/>
+      <w:tcPr>
+        <w:tcBorders>
+          <w:top w:val="double" w:sz="4" w:space="0" w:color="BFBFBF"/>
+        </w:tcBorders>
+      </w:tcPr>
+    </w:tblStylePr>
+    <w:tblStylePr w:type="firstCol">
+      <w:rPr>
+        <w:b/>
+        <w:bCs/>
+      </w:rPr>
+    </w:tblStylePr>
+    <w:tblStylePr w:type="lastCol">
+      <w:rPr>
+        <w:b/>
+        <w:bCs/>
+      </w:rPr>
+    </w:tblStylePr>
+    <w:tblStylePr w:type="band1Vert">
+      <w:tblPr/>
+      <w:tcPr>
+        <w:shd w:val="clear" w:color="auto" w:fill="F2F2F2"/>
+      </w:tcPr>
+    </w:tblStylePr>
+    <w:tblStylePr w:type="band1Horz">
+      <w:tblPr/>
+      <w:tcPr>
+        <w:shd w:val="clear" w:color="auto" w:fill="F2F2F2"/>
+      </w:tcPr>
+    </w:tblStylePr>
+  </w:style>
+  <w:style w:type="table" w:styleId="GridTable1Light">
+    <w:name w:val="Grid Table 1 Light"/>
+    <w:basedOn w:val="TableNormal"/>
+    <w:uiPriority w:val="46"/>
+    <w:rsid w:val="00952ADD"/>
+    <w:tblPr>
+      <w:tblStyleRowBandSize w:val="1"/>
+      <w:tblStyleColBandSize w:val="1"/>
+      <w:tblBorders>
+        <w:top w:val="single" w:sz="4" w:space="0" w:color="999999"/>
+        <w:left w:val="single" w:sz="4" w:space="0" w:color="999999"/>
+        <w:bottom w:val="single" w:sz="4" w:space="0" w:color="999999"/>
+        <w:right w:val="single" w:sz="4" w:space="0" w:color="999999"/>
+        <w:insideH w:val="single" w:sz="4" w:space="0" w:color="999999"/>
+        <w:insideV w:val="single" w:sz="4" w:space="0" w:color="999999"/>
+      </w:tblBorders>
+    </w:tblPr>
+    <w:tblStylePr w:type="firstRow">
+      <w:rPr>
+        <w:b/>
+        <w:bCs/>
+      </w:rPr>
+      <w:tblPr/>
+      <w:tcPr>
+        <w:tcBorders>
+          <w:bottom w:val="single" w:sz="12" w:space="0" w:color="666666"/>
+        </w:tcBorders>
+      </w:tcPr>
+    </w:tblStylePr>
+    <w:tblStylePr w:type="lastRow">
+      <w:rPr>
+        <w:b/>
+        <w:bCs/>
+      </w:rPr>
+      <w:tblPr/>
+      <w:tcPr>
+        <w:tcBorders>
+          <w:top w:val="double" w:sz="2" w:space="0" w:color="666666"/>
+        </w:tcBorders>
+      </w:tcPr>
+    </w:tblStylePr>
+    <w:tblStylePr w:type="firstCol">
+      <w:rPr>
+        <w:b/>
+        <w:bCs/>
+      </w:rPr>
+    </w:tblStylePr>
+    <w:tblStylePr w:type="lastCol">
+      <w:rPr>
+        <w:b/>
+        <w:bCs/>
+      </w:rPr>
+    </w:tblStylePr>
+  </w:style>
 </w:styles>
 </file>
 
@@ -9230,4 +11421,16 @@
     </a:ext>
   </a:extLst>
 </a:theme>
+</file>
+
+<file path=customXml/item1.xml><?xml version="1.0" encoding="utf-8"?>
+<b:Sources xmlns:b="http://schemas.openxmlformats.org/officeDocument/2006/bibliography" xmlns="http://schemas.openxmlformats.org/officeDocument/2006/bibliography" SelectedStyle="\APASixthEditionOfficeOnline.xsl" StyleName="APA" Version="6"/>
+</file>
+
+<file path=customXml/itemProps1.xml><?xml version="1.0" encoding="utf-8"?>
+<ds:datastoreItem xmlns:ds="http://schemas.openxmlformats.org/officeDocument/2006/customXml" ds:itemID="{E62F92C2-F348-4824-BCA7-8EF8ED44CA2F}">
+  <ds:schemaRefs>
+    <ds:schemaRef ds:uri="http://schemas.openxmlformats.org/officeDocument/2006/bibliography"/>
+  </ds:schemaRefs>
+</ds:datastoreItem>
 </file>
</xml_diff>